<commit_message>
docs(reports): Changing GitHub URL
</commit_message>
<xml_diff>
--- a/reports/Group/Requirements.docx
+++ b/reports/Group/Requirements.docx
@@ -203,6 +203,7 @@
               <w:sdtPr>
                 <w:rPr>
                   <w:rFonts w:asciiTheme="majorHAnsi" w:hAnsiTheme="majorHAnsi" w:cstheme="majorHAnsi"/>
+                  <w:u w:val="single"/>
                 </w:rPr>
                 <w:tag w:val="Repository"/>
                 <w:id w:val="46497162"/>
@@ -216,8 +217,9 @@
                 <w:r>
                   <w:rPr>
                     <w:rFonts w:asciiTheme="majorHAnsi" w:hAnsiTheme="majorHAnsi" w:cstheme="majorHAnsi"/>
+                    <w:u w:val="single"/>
                   </w:rPr>
-                  <w:t xml:space="preserve"> https://github.com/rafcasceb/Acme-Software_Factory-C1.049</w:t>
+                  <w:t xml:space="preserve"> https://github.com/rafcasceb/Acme-SF-D01</w:t>
                 </w:r>
               </w:sdtContent>
             </w:sdt>
@@ -367,12 +369,14 @@
                   </w:rPr>
                   <w:t xml:space="preserve"> </w:t>
                 </w:r>
+                <w:proofErr w:type="spellStart"/>
                 <w:r>
                   <w:rPr>
                     <w:rFonts w:asciiTheme="majorHAnsi" w:hAnsiTheme="majorHAnsi" w:cstheme="majorHAnsi"/>
                   </w:rPr>
                   <w:t>rafcasceb</w:t>
                 </w:r>
+                <w:proofErr w:type="spellEnd"/>
                 <w:r>
                   <w:rPr>
                     <w:rFonts w:asciiTheme="majorHAnsi" w:hAnsiTheme="majorHAnsi" w:cstheme="majorHAnsi"/>
@@ -506,6 +510,12 @@
                     <w:rFonts w:asciiTheme="majorHAnsi" w:hAnsiTheme="majorHAnsi" w:cstheme="majorHAnsi"/>
                   </w:rPr>
                   <w:t>developer</w:t>
+                </w:r>
+                <w:r>
+                  <w:rPr>
+                    <w:rFonts w:asciiTheme="majorHAnsi" w:hAnsiTheme="majorHAnsi" w:cstheme="majorHAnsi"/>
+                  </w:rPr>
+                  <w:t>, tester</w:t>
                 </w:r>
                 <w:r>
                   <w:rPr>
@@ -652,12 +662,14 @@
                   </w:rPr>
                   <w:t xml:space="preserve"> </w:t>
                 </w:r>
+                <w:proofErr w:type="spellStart"/>
                 <w:r>
                   <w:rPr>
                     <w:rFonts w:asciiTheme="majorHAnsi" w:hAnsiTheme="majorHAnsi" w:cstheme="majorHAnsi"/>
                   </w:rPr>
                   <w:t>danflode</w:t>
                 </w:r>
+                <w:proofErr w:type="spellEnd"/>
                 <w:r>
                   <w:rPr>
                     <w:rFonts w:asciiTheme="majorHAnsi" w:hAnsiTheme="majorHAnsi" w:cstheme="majorHAnsi"/>
@@ -785,6 +797,12 @@
                     <w:rFonts w:asciiTheme="majorHAnsi" w:hAnsiTheme="majorHAnsi" w:cstheme="majorHAnsi"/>
                   </w:rPr>
                   <w:t>analyst, developer</w:t>
+                </w:r>
+                <w:r>
+                  <w:rPr>
+                    <w:rFonts w:asciiTheme="majorHAnsi" w:hAnsiTheme="majorHAnsi" w:cstheme="majorHAnsi"/>
+                  </w:rPr>
+                  <w:t>, tester</w:t>
                 </w:r>
                 <w:r>
                   <w:rPr>
@@ -932,6 +950,7 @@
                   </w:rPr>
                   <w:t xml:space="preserve"> </w:t>
                 </w:r>
+                <w:proofErr w:type="spellStart"/>
                 <w:r>
                   <w:rPr>
                     <w:rFonts w:asciiTheme="majorHAnsi" w:hAnsiTheme="majorHAnsi" w:cstheme="majorHAnsi"/>
@@ -939,6 +958,7 @@
                   </w:rPr>
                   <w:t>rauherper</w:t>
                 </w:r>
+                <w:proofErr w:type="spellEnd"/>
                 <w:r>
                   <w:rPr>
                     <w:rFonts w:asciiTheme="majorHAnsi" w:hAnsiTheme="majorHAnsi" w:cstheme="majorHAnsi"/>
@@ -1071,6 +1091,12 @@
                     <w:rFonts w:asciiTheme="majorHAnsi" w:hAnsiTheme="majorHAnsi" w:cstheme="majorHAnsi"/>
                   </w:rPr>
                   <w:t>developer</w:t>
+                </w:r>
+                <w:r>
+                  <w:rPr>
+                    <w:rFonts w:asciiTheme="majorHAnsi" w:hAnsiTheme="majorHAnsi" w:cstheme="majorHAnsi"/>
+                  </w:rPr>
+                  <w:t>, tester</w:t>
                 </w:r>
                 <w:r>
                   <w:rPr>
@@ -1217,12 +1243,14 @@
                   </w:rPr>
                   <w:t xml:space="preserve"> </w:t>
                 </w:r>
+                <w:proofErr w:type="spellStart"/>
                 <w:r>
                   <w:rPr>
                     <w:rFonts w:asciiTheme="majorHAnsi" w:hAnsiTheme="majorHAnsi" w:cstheme="majorHAnsi"/>
                   </w:rPr>
                   <w:t>luimeldia</w:t>
                 </w:r>
+                <w:proofErr w:type="spellEnd"/>
                 <w:r>
                   <w:rPr>
                     <w:rFonts w:asciiTheme="majorHAnsi" w:hAnsiTheme="majorHAnsi" w:cstheme="majorHAnsi"/>
@@ -1343,6 +1371,13 @@
                     <w:lang w:val="en-US"/>
                   </w:rPr>
                   <w:t>analyst, developer</w:t>
+                </w:r>
+                <w:r>
+                  <w:rPr>
+                    <w:rFonts w:asciiTheme="majorHAnsi" w:hAnsiTheme="majorHAnsi" w:cstheme="majorHAnsi"/>
+                    <w:lang w:val="en-US"/>
+                  </w:rPr>
+                  <w:t>, tester</w:t>
                 </w:r>
                 <w:r>
                   <w:rPr>
@@ -1488,6 +1523,7 @@
                   </w:rPr>
                   <w:t xml:space="preserve"> </w:t>
                 </w:r>
+                <w:proofErr w:type="spellStart"/>
                 <w:r>
                   <w:rPr>
                     <w:rFonts w:asciiTheme="majorHAnsi" w:hAnsiTheme="majorHAnsi" w:cstheme="majorHAnsi"/>
@@ -1495,6 +1531,7 @@
                   </w:rPr>
                   <w:t>adrvencon</w:t>
                 </w:r>
+                <w:proofErr w:type="spellEnd"/>
                 <w:r>
                   <w:rPr>
                     <w:rFonts w:asciiTheme="majorHAnsi" w:hAnsiTheme="majorHAnsi" w:cstheme="majorHAnsi"/>
@@ -1538,7 +1575,7 @@
               <w:sdtPr>
                 <w:rPr>
                   <w:rFonts w:asciiTheme="majorHAnsi" w:hAnsiTheme="majorHAnsi" w:cstheme="majorHAnsi"/>
-                  <w:lang w:val="es-ES"/>
+                  <w:lang w:val="en-US"/>
                 </w:rPr>
                 <w:tag w:val="Student5"/>
                 <w:id w:val="-611360200"/>
@@ -1552,14 +1589,14 @@
                 <w:r>
                   <w:rPr>
                     <w:rFonts w:asciiTheme="majorHAnsi" w:hAnsiTheme="majorHAnsi" w:cstheme="majorHAnsi"/>
-                    <w:lang w:val="es-ES"/>
+                    <w:lang w:val="en-US"/>
                   </w:rPr>
                   <w:t xml:space="preserve"> Vento Conesa, Adriana</w:t>
                 </w:r>
                 <w:r>
                   <w:rPr>
                     <w:rFonts w:asciiTheme="majorHAnsi" w:hAnsiTheme="majorHAnsi" w:cstheme="majorHAnsi"/>
-                    <w:lang w:val="es-ES"/>
+                    <w:lang w:val="en-US"/>
                   </w:rPr>
                   <w:t xml:space="preserve">  </w:t>
                 </w:r>
@@ -1619,6 +1656,12 @@
                     <w:rFonts w:asciiTheme="majorHAnsi" w:hAnsiTheme="majorHAnsi" w:cstheme="majorHAnsi"/>
                   </w:rPr>
                   <w:t>analyst, developer</w:t>
+                </w:r>
+                <w:r>
+                  <w:rPr>
+                    <w:rFonts w:asciiTheme="majorHAnsi" w:hAnsiTheme="majorHAnsi" w:cstheme="majorHAnsi"/>
+                  </w:rPr>
+                  <w:t>, tester</w:t>
                 </w:r>
                 <w:r>
                   <w:rPr>
@@ -4383,7 +4426,7 @@
               <w:rFonts w:asciiTheme="majorHAnsi" w:hAnsiTheme="majorHAnsi" w:cstheme="majorHAnsi"/>
               <w:lang w:val="en-GB"/>
             </w:rPr>
-            <w:t>Raúl</w:t>
+            <w:t>Daniel</w:t>
           </w:r>
           <w:r>
             <w:rPr>
@@ -4449,7 +4492,7 @@
             <w:rPr>
               <w:rFonts w:asciiTheme="majorHAnsi" w:hAnsiTheme="majorHAnsi" w:cstheme="majorHAnsi"/>
             </w:rPr>
-            <w:t>Daniel</w:t>
+            <w:t>Raúl</w:t>
           </w:r>
           <w:r>
             <w:rPr>
@@ -9830,6 +9873,7 @@
   <w:rsids>
     <w:rsidRoot w:val="006B2BEC"/>
     <w:rsid w:val="002A58E7"/>
+    <w:rsid w:val="004331B6"/>
     <w:rsid w:val="006B2BEC"/>
     <w:rsid w:val="006C36E1"/>
   </w:rsids>

</xml_diff>

<commit_message>
docs(reports): Group requirements updated
</commit_message>
<xml_diff>
--- a/reports/Group/Requirements.docx
+++ b/reports/Group/Requirements.docx
@@ -369,14 +369,12 @@
                   </w:rPr>
                   <w:t xml:space="preserve"> </w:t>
                 </w:r>
-                <w:proofErr w:type="spellStart"/>
                 <w:r>
                   <w:rPr>
                     <w:rFonts w:asciiTheme="majorHAnsi" w:hAnsiTheme="majorHAnsi" w:cstheme="majorHAnsi"/>
                   </w:rPr>
                   <w:t>rafcasceb</w:t>
                 </w:r>
-                <w:proofErr w:type="spellEnd"/>
                 <w:r>
                   <w:rPr>
                     <w:rFonts w:asciiTheme="majorHAnsi" w:hAnsiTheme="majorHAnsi" w:cstheme="majorHAnsi"/>
@@ -662,14 +660,12 @@
                   </w:rPr>
                   <w:t xml:space="preserve"> </w:t>
                 </w:r>
-                <w:proofErr w:type="spellStart"/>
                 <w:r>
                   <w:rPr>
                     <w:rFonts w:asciiTheme="majorHAnsi" w:hAnsiTheme="majorHAnsi" w:cstheme="majorHAnsi"/>
                   </w:rPr>
                   <w:t>danflode</w:t>
                 </w:r>
-                <w:proofErr w:type="spellEnd"/>
                 <w:r>
                   <w:rPr>
                     <w:rFonts w:asciiTheme="majorHAnsi" w:hAnsiTheme="majorHAnsi" w:cstheme="majorHAnsi"/>
@@ -950,7 +946,6 @@
                   </w:rPr>
                   <w:t xml:space="preserve"> </w:t>
                 </w:r>
-                <w:proofErr w:type="spellStart"/>
                 <w:r>
                   <w:rPr>
                     <w:rFonts w:asciiTheme="majorHAnsi" w:hAnsiTheme="majorHAnsi" w:cstheme="majorHAnsi"/>
@@ -958,7 +953,6 @@
                   </w:rPr>
                   <w:t>rauherper</w:t>
                 </w:r>
-                <w:proofErr w:type="spellEnd"/>
                 <w:r>
                   <w:rPr>
                     <w:rFonts w:asciiTheme="majorHAnsi" w:hAnsiTheme="majorHAnsi" w:cstheme="majorHAnsi"/>
@@ -1071,6 +1065,7 @@
               <w:sdtPr>
                 <w:rPr>
                   <w:rFonts w:asciiTheme="majorHAnsi" w:hAnsiTheme="majorHAnsi" w:cstheme="majorHAnsi"/>
+                  <w:lang w:val="es-ES"/>
                 </w:rPr>
                 <w:tag w:val="Roles3"/>
                 <w:id w:val="144241862"/>
@@ -1083,26 +1078,30 @@
                 <w:r>
                   <w:rPr>
                     <w:rFonts w:asciiTheme="majorHAnsi" w:hAnsiTheme="majorHAnsi" w:cstheme="majorHAnsi"/>
+                    <w:lang w:val="es-ES"/>
                   </w:rPr>
                   <w:t xml:space="preserve"> </w:t>
                 </w:r>
                 <w:r>
                   <w:rPr>
                     <w:rFonts w:asciiTheme="majorHAnsi" w:hAnsiTheme="majorHAnsi" w:cstheme="majorHAnsi"/>
+                    <w:lang w:val="es-ES"/>
                   </w:rPr>
                   <w:t>developer</w:t>
                 </w:r>
                 <w:r>
                   <w:rPr>
                     <w:rFonts w:asciiTheme="majorHAnsi" w:hAnsiTheme="majorHAnsi" w:cstheme="majorHAnsi"/>
+                    <w:lang w:val="es-ES"/>
                   </w:rPr>
-                  <w:t>, tester</w:t>
+                  <w:t>, o</w:t>
                 </w:r>
                 <w:r>
                   <w:rPr>
                     <w:rFonts w:asciiTheme="majorHAnsi" w:hAnsiTheme="majorHAnsi" w:cstheme="majorHAnsi"/>
+                    <w:lang w:val="es-ES"/>
                   </w:rPr>
-                  <w:t xml:space="preserve">  </w:t>
+                  <w:t>perator</w:t>
                 </w:r>
               </w:sdtContent>
             </w:sdt>
@@ -1243,14 +1242,12 @@
                   </w:rPr>
                   <w:t xml:space="preserve"> </w:t>
                 </w:r>
-                <w:proofErr w:type="spellStart"/>
                 <w:r>
                   <w:rPr>
                     <w:rFonts w:asciiTheme="majorHAnsi" w:hAnsiTheme="majorHAnsi" w:cstheme="majorHAnsi"/>
                   </w:rPr>
                   <w:t>luimeldia</w:t>
                 </w:r>
-                <w:proofErr w:type="spellEnd"/>
                 <w:r>
                   <w:rPr>
                     <w:rFonts w:asciiTheme="majorHAnsi" w:hAnsiTheme="majorHAnsi" w:cstheme="majorHAnsi"/>
@@ -1523,7 +1520,6 @@
                   </w:rPr>
                   <w:t xml:space="preserve"> </w:t>
                 </w:r>
-                <w:proofErr w:type="spellStart"/>
                 <w:r>
                   <w:rPr>
                     <w:rFonts w:asciiTheme="majorHAnsi" w:hAnsiTheme="majorHAnsi" w:cstheme="majorHAnsi"/>
@@ -1531,7 +1527,6 @@
                   </w:rPr>
                   <w:t>adrvencon</w:t>
                 </w:r>
-                <w:proofErr w:type="spellEnd"/>
                 <w:r>
                   <w:rPr>
                     <w:rFonts w:asciiTheme="majorHAnsi" w:hAnsiTheme="majorHAnsi" w:cstheme="majorHAnsi"/>
@@ -2034,19 +2029,7 @@
             <w:rPr>
               <w:rFonts w:asciiTheme="majorHAnsi" w:hAnsiTheme="majorHAnsi" w:cstheme="majorHAnsi"/>
             </w:rPr>
-            <w:t>Rafael, Daniel, Raúl, Luis and Adriana</w:t>
-          </w:r>
-          <w:r>
-            <w:rPr>
-              <w:rFonts w:asciiTheme="majorHAnsi" w:hAnsiTheme="majorHAnsi" w:cstheme="majorHAnsi"/>
-            </w:rPr>
-            <w:t xml:space="preserve"> (this requirement has been split into individual tasks).</w:t>
-          </w:r>
-          <w:r>
-            <w:rPr>
-              <w:rFonts w:asciiTheme="majorHAnsi" w:hAnsiTheme="majorHAnsi" w:cstheme="majorHAnsi"/>
-            </w:rPr>
-            <w:t xml:space="preserve">  </w:t>
+            <w:t xml:space="preserve">DONE  </w:t>
           </w:r>
         </w:sdtContent>
       </w:sdt>
@@ -2100,7 +2083,13 @@
             <w:rPr>
               <w:rFonts w:asciiTheme="majorHAnsi" w:hAnsiTheme="majorHAnsi" w:cstheme="majorHAnsi"/>
             </w:rPr>
-            <w:t xml:space="preserve">Adriana. </w:t>
+            <w:t xml:space="preserve"> DONE </w:t>
+          </w:r>
+          <w:r>
+            <w:rPr>
+              <w:rFonts w:asciiTheme="majorHAnsi" w:hAnsiTheme="majorHAnsi" w:cstheme="majorHAnsi"/>
+            </w:rPr>
+            <w:t xml:space="preserve"> </w:t>
           </w:r>
         </w:sdtContent>
       </w:sdt>
@@ -4222,7 +4211,7 @@
               <w:rFonts w:asciiTheme="majorHAnsi" w:hAnsiTheme="majorHAnsi" w:cstheme="majorHAnsi"/>
               <w:lang w:val="en-GB"/>
             </w:rPr>
-            <w:t>Raúl</w:t>
+            <w:t>DONE</w:t>
           </w:r>
           <w:r>
             <w:rPr>
@@ -4358,7 +4347,7 @@
             <w:rPr>
               <w:rFonts w:asciiTheme="majorHAnsi" w:hAnsiTheme="majorHAnsi" w:cstheme="majorHAnsi"/>
             </w:rPr>
-            <w:t>Adriana</w:t>
+            <w:t>DONE</w:t>
           </w:r>
           <w:r>
             <w:rPr>
@@ -4426,7 +4415,7 @@
               <w:rFonts w:asciiTheme="majorHAnsi" w:hAnsiTheme="majorHAnsi" w:cstheme="majorHAnsi"/>
               <w:lang w:val="en-GB"/>
             </w:rPr>
-            <w:t>Daniel</w:t>
+            <w:t>DONE</w:t>
           </w:r>
           <w:r>
             <w:rPr>
@@ -4492,7 +4481,7 @@
             <w:rPr>
               <w:rFonts w:asciiTheme="majorHAnsi" w:hAnsiTheme="majorHAnsi" w:cstheme="majorHAnsi"/>
             </w:rPr>
-            <w:t>Raúl</w:t>
+            <w:t>DONE</w:t>
           </w:r>
           <w:r>
             <w:rPr>
@@ -4557,7 +4546,7 @@
             <w:rPr>
               <w:rFonts w:asciiTheme="majorHAnsi" w:hAnsiTheme="majorHAnsi" w:cstheme="majorHAnsi"/>
             </w:rPr>
-            <w:t>Luis</w:t>
+            <w:t>DONE</w:t>
           </w:r>
           <w:r>
             <w:rPr>
@@ -4622,7 +4611,7 @@
             <w:rPr>
               <w:rFonts w:asciiTheme="majorHAnsi" w:hAnsiTheme="majorHAnsi" w:cstheme="majorHAnsi"/>
             </w:rPr>
-            <w:t>Rafael</w:t>
+            <w:t>DONE</w:t>
           </w:r>
           <w:r>
             <w:rPr>
@@ -9874,8 +9863,10 @@
     <w:rsidRoot w:val="006B2BEC"/>
     <w:rsid w:val="002A58E7"/>
     <w:rsid w:val="004331B6"/>
+    <w:rsid w:val="004703D3"/>
     <w:rsid w:val="006B2BEC"/>
     <w:rsid w:val="006C36E1"/>
+    <w:rsid w:val="00E66E3F"/>
   </w:rsids>
   <m:mathPr>
     <m:mathFont m:val="Cambria Math"/>

</xml_diff>

<commit_message>
docs(Requirements): Requirements doc updated #83
</commit_message>
<xml_diff>
--- a/reports/Group/Requirements.docx
+++ b/reports/Group/Requirements.docx
@@ -1,6 +1,6 @@
 
 <file path=word/document.xml><?xml version="1.0" encoding="utf-8"?>
-<w:document xmlns:wpc="http://schemas.microsoft.com/office/word/2010/wordprocessingCanvas" xmlns:cx="http://schemas.microsoft.com/office/drawing/2014/chartex" xmlns:mc="http://schemas.openxmlformats.org/markup-compatibility/2006" xmlns:o="urn:schemas-microsoft-com:office:office" xmlns:r="http://schemas.openxmlformats.org/officeDocument/2006/relationships" xmlns:m="http://schemas.openxmlformats.org/officeDocument/2006/math" xmlns:v="urn:schemas-microsoft-com:vml" xmlns:wp14="http://schemas.microsoft.com/office/word/2010/wordprocessingDrawing" xmlns:wp="http://schemas.openxmlformats.org/drawingml/2006/wordprocessingDrawing" xmlns:w10="urn:schemas-microsoft-com:office:word" xmlns:w="http://schemas.openxmlformats.org/wordprocessingml/2006/main" xmlns:w14="http://schemas.microsoft.com/office/word/2010/wordml" xmlns:w15="http://schemas.microsoft.com/office/word/2012/wordml" xmlns:w16se="http://schemas.microsoft.com/office/word/2015/wordml/symex" xmlns:wpg="http://schemas.microsoft.com/office/word/2010/wordprocessingGroup" xmlns:wpi="http://schemas.microsoft.com/office/word/2010/wordprocessingInk" xmlns:wne="http://schemas.microsoft.com/office/word/2006/wordml" xmlns:wps="http://schemas.microsoft.com/office/word/2010/wordprocessingShape" mc:Ignorable="w14 w15 w16se wp14">
+<w:document xmlns:wpc="http://schemas.microsoft.com/office/word/2010/wordprocessingCanvas" xmlns:cx="http://schemas.microsoft.com/office/drawing/2014/chartex" xmlns:cx1="http://schemas.microsoft.com/office/drawing/2015/9/8/chartex" xmlns:cx2="http://schemas.microsoft.com/office/drawing/2015/10/21/chartex" xmlns:cx3="http://schemas.microsoft.com/office/drawing/2016/5/9/chartex" xmlns:cx4="http://schemas.microsoft.com/office/drawing/2016/5/10/chartex" xmlns:cx5="http://schemas.microsoft.com/office/drawing/2016/5/11/chartex" xmlns:cx6="http://schemas.microsoft.com/office/drawing/2016/5/12/chartex" xmlns:cx7="http://schemas.microsoft.com/office/drawing/2016/5/13/chartex" xmlns:cx8="http://schemas.microsoft.com/office/drawing/2016/5/14/chartex" xmlns:mc="http://schemas.openxmlformats.org/markup-compatibility/2006" xmlns:aink="http://schemas.microsoft.com/office/drawing/2016/ink" xmlns:am3d="http://schemas.microsoft.com/office/drawing/2017/model3d" xmlns:o="urn:schemas-microsoft-com:office:office" xmlns:oel="http://schemas.microsoft.com/office/2019/extlst" xmlns:r="http://schemas.openxmlformats.org/officeDocument/2006/relationships" xmlns:m="http://schemas.openxmlformats.org/officeDocument/2006/math" xmlns:v="urn:schemas-microsoft-com:vml" xmlns:wp14="http://schemas.microsoft.com/office/word/2010/wordprocessingDrawing" xmlns:wp="http://schemas.openxmlformats.org/drawingml/2006/wordprocessingDrawing" xmlns:w10="urn:schemas-microsoft-com:office:word" xmlns:w="http://schemas.openxmlformats.org/wordprocessingml/2006/main" xmlns:w14="http://schemas.microsoft.com/office/word/2010/wordml" xmlns:w15="http://schemas.microsoft.com/office/word/2012/wordml" xmlns:w16cex="http://schemas.microsoft.com/office/word/2018/wordml/cex" xmlns:w16cid="http://schemas.microsoft.com/office/word/2016/wordml/cid" xmlns:w16="http://schemas.microsoft.com/office/word/2018/wordml" xmlns:w16sdtdh="http://schemas.microsoft.com/office/word/2020/wordml/sdtdatahash" xmlns:w16se="http://schemas.microsoft.com/office/word/2015/wordml/symex" xmlns:wpg="http://schemas.microsoft.com/office/word/2010/wordprocessingGroup" xmlns:wpi="http://schemas.microsoft.com/office/word/2010/wordprocessingInk" xmlns:wne="http://schemas.microsoft.com/office/word/2006/wordml" xmlns:wps="http://schemas.microsoft.com/office/word/2010/wordprocessingShape" mc:Ignorable="w14 w15 w16se w16cid w16 w16cex w16sdtdh wp14">
   <w:body>
     <w:p>
       <w:pPr>
@@ -122,7 +122,6 @@
                 <w15:appearance w15:val="hidden"/>
                 <w:text/>
               </w:sdtPr>
-              <w:sdtEndPr/>
               <w:sdtContent>
                 <w:r>
                   <w:rPr>
@@ -214,7 +213,6 @@
                 <w15:appearance w15:val="hidden"/>
                 <w:text/>
               </w:sdtPr>
-              <w:sdtEndPr/>
               <w:sdtContent>
                 <w:r>
                   <w:rPr>
@@ -304,7 +302,6 @@
                 <w15:appearance w15:val="hidden"/>
                 <w:text/>
               </w:sdtPr>
-              <w:sdtEndPr/>
               <w:sdtContent>
                 <w:r>
                   <w:rPr>
@@ -365,7 +362,6 @@
                 <w15:appearance w15:val="hidden"/>
                 <w:text/>
               </w:sdtPr>
-              <w:sdtEndPr/>
               <w:sdtContent>
                 <w:r>
                   <w:rPr>
@@ -373,14 +369,12 @@
                   </w:rPr>
                   <w:t xml:space="preserve"> </w:t>
                 </w:r>
-                <w:proofErr w:type="spellStart"/>
                 <w:r>
                   <w:rPr>
                     <w:rFonts w:asciiTheme="majorHAnsi" w:hAnsiTheme="majorHAnsi" w:cstheme="majorHAnsi"/>
                   </w:rPr>
                   <w:t>rafcasceb</w:t>
                 </w:r>
-                <w:proofErr w:type="spellEnd"/>
                 <w:r>
                   <w:rPr>
                     <w:rFonts w:asciiTheme="majorHAnsi" w:hAnsiTheme="majorHAnsi" w:cstheme="majorHAnsi"/>
@@ -432,27 +426,12 @@
                 <w15:appearance w15:val="hidden"/>
                 <w:text/>
               </w:sdtPr>
-              <w:sdtEndPr/>
               <w:sdtContent>
                 <w:r>
                   <w:rPr>
                     <w:rFonts w:asciiTheme="majorHAnsi" w:hAnsiTheme="majorHAnsi" w:cstheme="majorHAnsi"/>
                   </w:rPr>
-                  <w:t xml:space="preserve"> Castillo </w:t>
-                </w:r>
-                <w:proofErr w:type="spellStart"/>
-                <w:r>
-                  <w:rPr>
-                    <w:rFonts w:asciiTheme="majorHAnsi" w:hAnsiTheme="majorHAnsi" w:cstheme="majorHAnsi"/>
-                  </w:rPr>
-                  <w:t>Cebolla</w:t>
-                </w:r>
-                <w:proofErr w:type="spellEnd"/>
-                <w:r>
-                  <w:rPr>
-                    <w:rFonts w:asciiTheme="majorHAnsi" w:hAnsiTheme="majorHAnsi" w:cstheme="majorHAnsi"/>
-                  </w:rPr>
-                  <w:t>, Rafael</w:t>
+                  <w:t xml:space="preserve"> Castillo Cebolla, Rafael</w:t>
                 </w:r>
                 <w:r>
                   <w:rPr>
@@ -505,7 +484,6 @@
                 <w15:appearance w15:val="hidden"/>
                 <w:text/>
               </w:sdtPr>
-              <w:sdtEndPr/>
               <w:sdtContent>
                 <w:r>
                   <w:rPr>
@@ -621,7 +599,6 @@
                 <w15:appearance w15:val="hidden"/>
                 <w:text/>
               </w:sdtPr>
-              <w:sdtEndPr/>
               <w:sdtContent>
                 <w:r>
                   <w:rPr>
@@ -676,7 +653,6 @@
                 <w15:appearance w15:val="hidden"/>
                 <w:text/>
               </w:sdtPr>
-              <w:sdtEndPr/>
               <w:sdtContent>
                 <w:r>
                   <w:rPr>
@@ -684,14 +660,12 @@
                   </w:rPr>
                   <w:t xml:space="preserve"> </w:t>
                 </w:r>
-                <w:proofErr w:type="spellStart"/>
                 <w:r>
                   <w:rPr>
                     <w:rFonts w:asciiTheme="majorHAnsi" w:hAnsiTheme="majorHAnsi" w:cstheme="majorHAnsi"/>
                   </w:rPr>
                   <w:t>danflode</w:t>
                 </w:r>
-                <w:proofErr w:type="spellEnd"/>
                 <w:r>
                   <w:rPr>
                     <w:rFonts w:asciiTheme="majorHAnsi" w:hAnsiTheme="majorHAnsi" w:cstheme="majorHAnsi"/>
@@ -743,7 +717,6 @@
                 <w15:appearance w15:val="hidden"/>
                 <w:text/>
               </w:sdtPr>
-              <w:sdtEndPr/>
               <w:sdtContent>
                 <w:r>
                   <w:rPr>
@@ -808,7 +781,6 @@
                 <w15:appearance w15:val="hidden"/>
                 <w:text/>
               </w:sdtPr>
-              <w:sdtEndPr/>
               <w:sdtContent>
                 <w:r>
                   <w:rPr>
@@ -911,7 +883,6 @@
                 <w15:appearance w15:val="hidden"/>
                 <w:text/>
               </w:sdtPr>
-              <w:sdtEndPr/>
               <w:sdtContent>
                 <w:r>
                   <w:rPr>
@@ -967,7 +938,6 @@
                 <w15:appearance w15:val="hidden"/>
                 <w:text/>
               </w:sdtPr>
-              <w:sdtEndPr/>
               <w:sdtContent>
                 <w:r>
                   <w:rPr>
@@ -976,7 +946,6 @@
                   </w:rPr>
                   <w:t xml:space="preserve"> </w:t>
                 </w:r>
-                <w:proofErr w:type="spellStart"/>
                 <w:r>
                   <w:rPr>
                     <w:rFonts w:asciiTheme="majorHAnsi" w:hAnsiTheme="majorHAnsi" w:cstheme="majorHAnsi"/>
@@ -984,7 +953,6 @@
                   </w:rPr>
                   <w:t>rauherper</w:t>
                 </w:r>
-                <w:proofErr w:type="spellEnd"/>
                 <w:r>
                   <w:rPr>
                     <w:rFonts w:asciiTheme="majorHAnsi" w:hAnsiTheme="majorHAnsi" w:cstheme="majorHAnsi"/>
@@ -1001,7 +969,7 @@
               <w:pStyle w:val="Sinespaciado"/>
               <w:rPr>
                 <w:rFonts w:asciiTheme="majorHAnsi" w:hAnsiTheme="majorHAnsi" w:cstheme="majorHAnsi"/>
-                <w:lang w:val="es-ES"/>
+                <w:lang w:val="en-US"/>
               </w:rPr>
             </w:pPr>
             <w:r>
@@ -1029,7 +997,7 @@
               <w:sdtPr>
                 <w:rPr>
                   <w:rFonts w:asciiTheme="majorHAnsi" w:hAnsiTheme="majorHAnsi" w:cstheme="majorHAnsi"/>
-                  <w:lang w:val="es-ES"/>
+                  <w:lang w:val="en-US"/>
                 </w:rPr>
                 <w:tag w:val="Student3"/>
                 <w:id w:val="-1783793770"/>
@@ -1039,26 +1007,25 @@
                 <w15:appearance w15:val="hidden"/>
                 <w:text/>
               </w:sdtPr>
-              <w:sdtEndPr/>
               <w:sdtContent>
                 <w:r>
                   <w:rPr>
                     <w:rFonts w:asciiTheme="majorHAnsi" w:hAnsiTheme="majorHAnsi" w:cstheme="majorHAnsi"/>
-                    <w:lang w:val="es-ES"/>
+                    <w:lang w:val="en-US"/>
                   </w:rPr>
                   <w:t xml:space="preserve"> </w:t>
                 </w:r>
                 <w:r>
                   <w:rPr>
                     <w:rFonts w:asciiTheme="majorHAnsi" w:hAnsiTheme="majorHAnsi" w:cstheme="majorHAnsi"/>
-                    <w:lang w:val="es-ES"/>
+                    <w:lang w:val="en-US"/>
                   </w:rPr>
                   <w:t>Heras Pérez, Raúl</w:t>
                 </w:r>
                 <w:r>
                   <w:rPr>
                     <w:rFonts w:asciiTheme="majorHAnsi" w:hAnsiTheme="majorHAnsi" w:cstheme="majorHAnsi"/>
-                    <w:lang w:val="es-ES"/>
+                    <w:lang w:val="en-US"/>
                   </w:rPr>
                   <w:t xml:space="preserve"> </w:t>
                 </w:r>
@@ -1098,7 +1065,7 @@
               <w:sdtPr>
                 <w:rPr>
                   <w:rFonts w:asciiTheme="majorHAnsi" w:hAnsiTheme="majorHAnsi" w:cstheme="majorHAnsi"/>
-                  <w:lang w:val="es-ES"/>
+                  <w:lang w:val="en-US"/>
                 </w:rPr>
                 <w:tag w:val="Roles3"/>
                 <w:id w:val="144241862"/>
@@ -1107,47 +1074,35 @@
                 </w:placeholder>
                 <w:text/>
               </w:sdtPr>
-              <w:sdtEndPr/>
               <w:sdtContent>
                 <w:r>
                   <w:rPr>
                     <w:rFonts w:asciiTheme="majorHAnsi" w:hAnsiTheme="majorHAnsi" w:cstheme="majorHAnsi"/>
-                    <w:lang w:val="es-ES"/>
+                    <w:lang w:val="en-US"/>
                   </w:rPr>
                   <w:t xml:space="preserve"> </w:t>
-                </w:r>
-                <w:proofErr w:type="spellStart"/>
-                <w:r>
-                  <w:rPr>
-                    <w:rFonts w:asciiTheme="majorHAnsi" w:hAnsiTheme="majorHAnsi" w:cstheme="majorHAnsi"/>
-                    <w:lang w:val="es-ES"/>
-                  </w:rPr>
-                  <w:t>developer</w:t>
-                </w:r>
-                <w:proofErr w:type="spellEnd"/>
-                <w:r>
-                  <w:rPr>
-                    <w:rFonts w:asciiTheme="majorHAnsi" w:hAnsiTheme="majorHAnsi" w:cstheme="majorHAnsi"/>
-                    <w:lang w:val="es-ES"/>
-                  </w:rPr>
-                  <w:t xml:space="preserve">, </w:t>
-                </w:r>
-                <w:proofErr w:type="spellStart"/>
-                <w:r>
-                  <w:rPr>
-                    <w:rFonts w:asciiTheme="majorHAnsi" w:hAnsiTheme="majorHAnsi" w:cstheme="majorHAnsi"/>
-                    <w:lang w:val="es-ES"/>
-                  </w:rPr>
-                  <w:t>o</w:t>
                 </w:r>
                 <w:r>
                   <w:rPr>
                     <w:rFonts w:asciiTheme="majorHAnsi" w:hAnsiTheme="majorHAnsi" w:cstheme="majorHAnsi"/>
-                    <w:lang w:val="es-ES"/>
+                    <w:lang w:val="en-US"/>
                   </w:rPr>
-                  <w:t>perator</w:t>
+                  <w:t xml:space="preserve">analyst, </w:t>
                 </w:r>
-                <w:proofErr w:type="spellEnd"/>
+                <w:r>
+                  <w:rPr>
+                    <w:rFonts w:asciiTheme="majorHAnsi" w:hAnsiTheme="majorHAnsi" w:cstheme="majorHAnsi"/>
+                    <w:lang w:val="en-US"/>
+                  </w:rPr>
+                  <w:t>developer</w:t>
+                </w:r>
+                <w:r>
+                  <w:rPr>
+                    <w:rFonts w:asciiTheme="majorHAnsi" w:hAnsiTheme="majorHAnsi" w:cstheme="majorHAnsi"/>
+                    <w:lang w:val="en-US"/>
+                  </w:rPr>
+                  <w:t>, operator</w:t>
+                </w:r>
               </w:sdtContent>
             </w:sdt>
             <w:permEnd w:id="1983335098"/>
@@ -1220,7 +1175,6 @@
                 <w15:appearance w15:val="hidden"/>
                 <w:text/>
               </w:sdtPr>
-              <w:sdtEndPr/>
               <w:sdtContent>
                 <w:r>
                   <w:rPr>
@@ -1281,7 +1235,6 @@
                 <w15:appearance w15:val="hidden"/>
                 <w:text/>
               </w:sdtPr>
-              <w:sdtEndPr/>
               <w:sdtContent>
                 <w:r>
                   <w:rPr>
@@ -1289,14 +1242,12 @@
                   </w:rPr>
                   <w:t xml:space="preserve"> </w:t>
                 </w:r>
-                <w:proofErr w:type="spellStart"/>
                 <w:r>
                   <w:rPr>
                     <w:rFonts w:asciiTheme="majorHAnsi" w:hAnsiTheme="majorHAnsi" w:cstheme="majorHAnsi"/>
                   </w:rPr>
                   <w:t>luimeldia</w:t>
                 </w:r>
-                <w:proofErr w:type="spellEnd"/>
                 <w:r>
                   <w:rPr>
                     <w:rFonts w:asciiTheme="majorHAnsi" w:hAnsiTheme="majorHAnsi" w:cstheme="majorHAnsi"/>
@@ -1349,46 +1300,13 @@
                 <w15:appearance w15:val="hidden"/>
                 <w:text/>
               </w:sdtPr>
-              <w:sdtEndPr/>
               <w:sdtContent>
                 <w:r>
                   <w:rPr>
                     <w:rFonts w:asciiTheme="majorHAnsi" w:hAnsiTheme="majorHAnsi" w:cstheme="majorHAnsi"/>
                     <w:lang w:val="en-US"/>
                   </w:rPr>
-                  <w:t xml:space="preserve"> </w:t>
-                </w:r>
-                <w:proofErr w:type="spellStart"/>
-                <w:r>
-                  <w:rPr>
-                    <w:rFonts w:asciiTheme="majorHAnsi" w:hAnsiTheme="majorHAnsi" w:cstheme="majorHAnsi"/>
-                    <w:lang w:val="en-US"/>
-                  </w:rPr>
-                  <w:t>Mellado</w:t>
-                </w:r>
-                <w:proofErr w:type="spellEnd"/>
-                <w:r>
-                  <w:rPr>
-                    <w:rFonts w:asciiTheme="majorHAnsi" w:hAnsiTheme="majorHAnsi" w:cstheme="majorHAnsi"/>
-                    <w:lang w:val="en-US"/>
-                  </w:rPr>
-                  <w:t xml:space="preserve"> </w:t>
-                </w:r>
-                <w:proofErr w:type="spellStart"/>
-                <w:r>
-                  <w:rPr>
-                    <w:rFonts w:asciiTheme="majorHAnsi" w:hAnsiTheme="majorHAnsi" w:cstheme="majorHAnsi"/>
-                    <w:lang w:val="en-US"/>
-                  </w:rPr>
-                  <w:t>Díaz</w:t>
-                </w:r>
-                <w:proofErr w:type="spellEnd"/>
-                <w:r>
-                  <w:rPr>
-                    <w:rFonts w:asciiTheme="majorHAnsi" w:hAnsiTheme="majorHAnsi" w:cstheme="majorHAnsi"/>
-                    <w:lang w:val="en-US"/>
-                  </w:rPr>
-                  <w:t>, Luis</w:t>
+                  <w:t xml:space="preserve"> Mellado Díaz, Luis</w:t>
                 </w:r>
               </w:sdtContent>
             </w:sdt>
@@ -1436,7 +1354,6 @@
                 <w15:appearance w15:val="hidden"/>
                 <w:text/>
               </w:sdtPr>
-              <w:sdtEndPr/>
               <w:sdtContent>
                 <w:r>
                   <w:rPr>
@@ -1511,7 +1428,7 @@
               <w:rPr>
                 <w:rFonts w:asciiTheme="majorHAnsi" w:hAnsiTheme="majorHAnsi" w:cstheme="majorHAnsi"/>
                 <w:b/>
-                <w:lang w:val="es-ES"/>
+                <w:lang w:val="en-US"/>
               </w:rPr>
             </w:pPr>
             <w:r>
@@ -1532,7 +1449,7 @@
               <w:sdtPr>
                 <w:rPr>
                   <w:rFonts w:asciiTheme="majorHAnsi" w:hAnsiTheme="majorHAnsi" w:cstheme="majorHAnsi"/>
-                  <w:lang w:val="es-ES"/>
+                  <w:lang w:val="en-US"/>
                 </w:rPr>
                 <w:tag w:val="ID5"/>
                 <w:id w:val="1093052838"/>
@@ -1542,12 +1459,11 @@
                 <w15:appearance w15:val="hidden"/>
                 <w:text/>
               </w:sdtPr>
-              <w:sdtEndPr/>
               <w:sdtContent>
                 <w:r>
                   <w:rPr>
                     <w:rFonts w:asciiTheme="majorHAnsi" w:hAnsiTheme="majorHAnsi" w:cstheme="majorHAnsi"/>
-                    <w:lang w:val="es-ES"/>
+                    <w:lang w:val="en-US"/>
                   </w:rPr>
                   <w:t xml:space="preserve"> 77848654W</w:t>
                 </w:r>
@@ -1589,7 +1505,7 @@
               <w:sdtPr>
                 <w:rPr>
                   <w:rFonts w:asciiTheme="majorHAnsi" w:hAnsiTheme="majorHAnsi" w:cstheme="majorHAnsi"/>
-                  <w:lang w:val="es-ES"/>
+                  <w:lang w:val="en-US"/>
                 </w:rPr>
                 <w:tag w:val="UVUS05"/>
                 <w:id w:val="-1423649294"/>
@@ -1599,28 +1515,25 @@
                 <w15:appearance w15:val="hidden"/>
                 <w:text/>
               </w:sdtPr>
-              <w:sdtEndPr/>
               <w:sdtContent>
                 <w:r>
                   <w:rPr>
                     <w:rFonts w:asciiTheme="majorHAnsi" w:hAnsiTheme="majorHAnsi" w:cstheme="majorHAnsi"/>
-                    <w:lang w:val="es-ES"/>
+                    <w:lang w:val="en-US"/>
                   </w:rPr>
                   <w:t xml:space="preserve"> </w:t>
                 </w:r>
-                <w:proofErr w:type="spellStart"/>
                 <w:r>
                   <w:rPr>
                     <w:rFonts w:asciiTheme="majorHAnsi" w:hAnsiTheme="majorHAnsi" w:cstheme="majorHAnsi"/>
-                    <w:lang w:val="es-ES"/>
+                    <w:lang w:val="en-US"/>
                   </w:rPr>
                   <w:t>adrvencon</w:t>
                 </w:r>
-                <w:proofErr w:type="spellEnd"/>
                 <w:r>
                   <w:rPr>
                     <w:rFonts w:asciiTheme="majorHAnsi" w:hAnsiTheme="majorHAnsi" w:cstheme="majorHAnsi"/>
-                    <w:lang w:val="es-ES"/>
+                    <w:lang w:val="en-US"/>
                   </w:rPr>
                   <w:t xml:space="preserve">  </w:t>
                 </w:r>
@@ -1660,7 +1573,7 @@
               <w:sdtPr>
                 <w:rPr>
                   <w:rFonts w:asciiTheme="majorHAnsi" w:hAnsiTheme="majorHAnsi" w:cstheme="majorHAnsi"/>
-                  <w:lang w:val="es-ES"/>
+                  <w:lang w:val="en-US"/>
                 </w:rPr>
                 <w:tag w:val="Student5"/>
                 <w:id w:val="-611360200"/>
@@ -1670,51 +1583,18 @@
                 <w15:appearance w15:val="hidden"/>
                 <w:text/>
               </w:sdtPr>
-              <w:sdtEndPr/>
               <w:sdtContent>
                 <w:r>
                   <w:rPr>
                     <w:rFonts w:asciiTheme="majorHAnsi" w:hAnsiTheme="majorHAnsi" w:cstheme="majorHAnsi"/>
-                    <w:lang w:val="es-ES"/>
+                    <w:lang w:val="en-US"/>
                   </w:rPr>
-                  <w:t xml:space="preserve"> </w:t>
-                </w:r>
-                <w:proofErr w:type="spellStart"/>
-                <w:r>
-                  <w:rPr>
-                    <w:rFonts w:asciiTheme="majorHAnsi" w:hAnsiTheme="majorHAnsi" w:cstheme="majorHAnsi"/>
-                    <w:lang w:val="es-ES"/>
-                  </w:rPr>
-                  <w:t>Vento</w:t>
-                </w:r>
-                <w:proofErr w:type="spellEnd"/>
-                <w:r>
-                  <w:rPr>
-                    <w:rFonts w:asciiTheme="majorHAnsi" w:hAnsiTheme="majorHAnsi" w:cstheme="majorHAnsi"/>
-                    <w:lang w:val="es-ES"/>
-                  </w:rPr>
-                  <w:t xml:space="preserve"> </w:t>
-                </w:r>
-                <w:proofErr w:type="spellStart"/>
-                <w:r>
-                  <w:rPr>
-                    <w:rFonts w:asciiTheme="majorHAnsi" w:hAnsiTheme="majorHAnsi" w:cstheme="majorHAnsi"/>
-                    <w:lang w:val="es-ES"/>
-                  </w:rPr>
-                  <w:t>Conesa</w:t>
-                </w:r>
-                <w:proofErr w:type="spellEnd"/>
-                <w:r>
-                  <w:rPr>
-                    <w:rFonts w:asciiTheme="majorHAnsi" w:hAnsiTheme="majorHAnsi" w:cstheme="majorHAnsi"/>
-                    <w:lang w:val="es-ES"/>
-                  </w:rPr>
-                  <w:t>, Adriana</w:t>
+                  <w:t xml:space="preserve"> Vento Conesa, Adriana</w:t>
                 </w:r>
                 <w:r>
                   <w:rPr>
                     <w:rFonts w:asciiTheme="majorHAnsi" w:hAnsiTheme="majorHAnsi" w:cstheme="majorHAnsi"/>
-                    <w:lang w:val="es-ES"/>
+                    <w:lang w:val="en-US"/>
                   </w:rPr>
                   <w:t xml:space="preserve">  </w:t>
                 </w:r>
@@ -1762,7 +1642,6 @@
                 </w:placeholder>
                 <w:text/>
               </w:sdtPr>
-              <w:sdtEndPr/>
               <w:sdtContent>
                 <w:r>
                   <w:rPr>
@@ -1866,7 +1745,6 @@
                 <w15:appearance w15:val="hidden"/>
                 <w:text/>
               </w:sdtPr>
-              <w:sdtEndPr/>
               <w:sdtContent>
                 <w:r>
                   <w:rPr>
@@ -1874,19 +1752,23 @@
                   </w:rPr>
                   <w:t xml:space="preserve"> </w:t>
                 </w:r>
-                <w:proofErr w:type="spellStart"/>
                 <w:r>
                   <w:rPr>
                     <w:rFonts w:asciiTheme="majorHAnsi" w:hAnsiTheme="majorHAnsi" w:cstheme="majorHAnsi"/>
                   </w:rPr>
-                  <w:t>Sevilla</w:t>
+                  <w:t xml:space="preserve">Sevilla, </w:t>
                 </w:r>
-                <w:proofErr w:type="spellEnd"/>
                 <w:r>
                   <w:rPr>
                     <w:rFonts w:asciiTheme="majorHAnsi" w:hAnsiTheme="majorHAnsi" w:cstheme="majorHAnsi"/>
                   </w:rPr>
-                  <w:t>, 16/02/2024</w:t>
+                  <w:t>22</w:t>
+                </w:r>
+                <w:r>
+                  <w:rPr>
+                    <w:rFonts w:asciiTheme="majorHAnsi" w:hAnsiTheme="majorHAnsi" w:cstheme="majorHAnsi"/>
+                  </w:rPr>
+                  <w:t>/02/2024</w:t>
                 </w:r>
                 <w:r>
                   <w:rPr>
@@ -2151,7 +2033,6 @@
           <w15:appearance w15:val="hidden"/>
           <w:text/>
         </w:sdtPr>
-        <w:sdtEndPr/>
         <w:sdtContent>
           <w:r>
             <w:rPr>
@@ -2219,7 +2100,6 @@
           <w15:appearance w15:val="hidden"/>
           <w:text/>
         </w:sdtPr>
-        <w:sdtEndPr/>
         <w:sdtContent>
           <w:r>
             <w:rPr>
@@ -2436,13 +2316,24 @@
           <w15:appearance w15:val="hidden"/>
           <w:text/>
         </w:sdtPr>
-        <w:sdtEndPr/>
         <w:sdtContent>
           <w:r>
             <w:rPr>
               <w:rFonts w:asciiTheme="majorHAnsi" w:hAnsiTheme="majorHAnsi" w:cstheme="majorHAnsi"/>
             </w:rPr>
-            <w:t xml:space="preserve">    </w:t>
+            <w:t xml:space="preserve">  </w:t>
+          </w:r>
+          <w:r>
+            <w:rPr>
+              <w:rFonts w:asciiTheme="majorHAnsi" w:hAnsiTheme="majorHAnsi" w:cstheme="majorHAnsi"/>
+            </w:rPr>
+            <w:t>X</w:t>
+          </w:r>
+          <w:r>
+            <w:rPr>
+              <w:rFonts w:asciiTheme="majorHAnsi" w:hAnsiTheme="majorHAnsi" w:cstheme="majorHAnsi"/>
+            </w:rPr>
+            <w:t xml:space="preserve">  </w:t>
           </w:r>
         </w:sdtContent>
       </w:sdt>
@@ -2601,13 +2492,24 @@
           <w15:appearance w15:val="hidden"/>
           <w:text/>
         </w:sdtPr>
-        <w:sdtEndPr/>
         <w:sdtContent>
           <w:r>
             <w:rPr>
               <w:rFonts w:asciiTheme="majorHAnsi" w:hAnsiTheme="majorHAnsi" w:cstheme="majorHAnsi"/>
             </w:rPr>
-            <w:t xml:space="preserve">    </w:t>
+            <w:t xml:space="preserve">  </w:t>
+          </w:r>
+          <w:r>
+            <w:rPr>
+              <w:rFonts w:asciiTheme="majorHAnsi" w:hAnsiTheme="majorHAnsi" w:cstheme="majorHAnsi"/>
+            </w:rPr>
+            <w:t>X</w:t>
+          </w:r>
+          <w:r>
+            <w:rPr>
+              <w:rFonts w:asciiTheme="majorHAnsi" w:hAnsiTheme="majorHAnsi" w:cstheme="majorHAnsi"/>
+            </w:rPr>
+            <w:t xml:space="preserve">  </w:t>
           </w:r>
         </w:sdtContent>
       </w:sdt>
@@ -2766,13 +2668,24 @@
           <w15:appearance w15:val="hidden"/>
           <w:text/>
         </w:sdtPr>
-        <w:sdtEndPr/>
         <w:sdtContent>
           <w:r>
             <w:rPr>
               <w:rFonts w:asciiTheme="majorHAnsi" w:hAnsiTheme="majorHAnsi" w:cstheme="majorHAnsi"/>
             </w:rPr>
-            <w:t xml:space="preserve">    </w:t>
+            <w:t xml:space="preserve">  </w:t>
+          </w:r>
+          <w:r>
+            <w:rPr>
+              <w:rFonts w:asciiTheme="majorHAnsi" w:hAnsiTheme="majorHAnsi" w:cstheme="majorHAnsi"/>
+            </w:rPr>
+            <w:t>X</w:t>
+          </w:r>
+          <w:r>
+            <w:rPr>
+              <w:rFonts w:asciiTheme="majorHAnsi" w:hAnsiTheme="majorHAnsi" w:cstheme="majorHAnsi"/>
+            </w:rPr>
+            <w:t xml:space="preserve">  </w:t>
           </w:r>
         </w:sdtContent>
       </w:sdt>
@@ -3013,13 +2926,24 @@
           <w15:appearance w15:val="hidden"/>
           <w:text/>
         </w:sdtPr>
-        <w:sdtEndPr/>
         <w:sdtContent>
           <w:r>
             <w:rPr>
               <w:rFonts w:asciiTheme="majorHAnsi" w:hAnsiTheme="majorHAnsi" w:cstheme="majorHAnsi"/>
             </w:rPr>
-            <w:t xml:space="preserve">    </w:t>
+            <w:t xml:space="preserve">  </w:t>
+          </w:r>
+          <w:r>
+            <w:rPr>
+              <w:rFonts w:asciiTheme="majorHAnsi" w:hAnsiTheme="majorHAnsi" w:cstheme="majorHAnsi"/>
+            </w:rPr>
+            <w:t>X</w:t>
+          </w:r>
+          <w:r>
+            <w:rPr>
+              <w:rFonts w:asciiTheme="majorHAnsi" w:hAnsiTheme="majorHAnsi" w:cstheme="majorHAnsi"/>
+            </w:rPr>
+            <w:t xml:space="preserve">  </w:t>
           </w:r>
         </w:sdtContent>
       </w:sdt>
@@ -3164,13 +3088,24 @@
           <w15:appearance w15:val="hidden"/>
           <w:text/>
         </w:sdtPr>
-        <w:sdtEndPr/>
         <w:sdtContent>
           <w:r>
             <w:rPr>
               <w:rFonts w:asciiTheme="majorHAnsi" w:hAnsiTheme="majorHAnsi" w:cstheme="majorHAnsi"/>
             </w:rPr>
-            <w:t xml:space="preserve">    </w:t>
+            <w:t xml:space="preserve">  </w:t>
+          </w:r>
+          <w:r>
+            <w:rPr>
+              <w:rFonts w:asciiTheme="majorHAnsi" w:hAnsiTheme="majorHAnsi" w:cstheme="majorHAnsi"/>
+            </w:rPr>
+            <w:t>X</w:t>
+          </w:r>
+          <w:r>
+            <w:rPr>
+              <w:rFonts w:asciiTheme="majorHAnsi" w:hAnsiTheme="majorHAnsi" w:cstheme="majorHAnsi"/>
+            </w:rPr>
+            <w:t xml:space="preserve">  </w:t>
           </w:r>
         </w:sdtContent>
       </w:sdt>
@@ -3324,13 +3259,24 @@
           <w15:appearance w15:val="hidden"/>
           <w:text/>
         </w:sdtPr>
-        <w:sdtEndPr/>
         <w:sdtContent>
           <w:r>
             <w:rPr>
               <w:rFonts w:asciiTheme="majorHAnsi" w:hAnsiTheme="majorHAnsi" w:cstheme="majorHAnsi"/>
             </w:rPr>
-            <w:t xml:space="preserve">    </w:t>
+            <w:t xml:space="preserve">  </w:t>
+          </w:r>
+          <w:r>
+            <w:rPr>
+              <w:rFonts w:asciiTheme="majorHAnsi" w:hAnsiTheme="majorHAnsi" w:cstheme="majorHAnsi"/>
+            </w:rPr>
+            <w:t>X</w:t>
+          </w:r>
+          <w:r>
+            <w:rPr>
+              <w:rFonts w:asciiTheme="majorHAnsi" w:hAnsiTheme="majorHAnsi" w:cstheme="majorHAnsi"/>
+            </w:rPr>
+            <w:t xml:space="preserve">  </w:t>
           </w:r>
         </w:sdtContent>
       </w:sdt>
@@ -3585,7 +3531,6 @@
           <w15:appearance w15:val="hidden"/>
           <w:text/>
         </w:sdtPr>
-        <w:sdtEndPr/>
         <w:sdtContent>
           <w:r>
             <w:rPr>
@@ -3668,7 +3613,6 @@
           <w15:appearance w15:val="hidden"/>
           <w:text/>
         </w:sdtPr>
-        <w:sdtEndPr/>
         <w:sdtContent>
           <w:r>
             <w:rPr>
@@ -3779,7 +3723,6 @@
           <w15:appearance w15:val="hidden"/>
           <w:text/>
         </w:sdtPr>
-        <w:sdtEndPr/>
         <w:sdtContent>
           <w:r>
             <w:rPr>
@@ -3848,7 +3791,6 @@
           <w15:appearance w15:val="hidden"/>
           <w:text/>
         </w:sdtPr>
-        <w:sdtEndPr/>
         <w:sdtContent>
           <w:r>
             <w:rPr>
@@ -4089,7 +4031,6 @@
           <w15:appearance w15:val="hidden"/>
           <w:text/>
         </w:sdtPr>
-        <w:sdtEndPr/>
         <w:sdtContent>
           <w:r>
             <w:rPr>
@@ -4156,7 +4097,6 @@
           <w15:appearance w15:val="hidden"/>
           <w:text/>
         </w:sdtPr>
-        <w:sdtEndPr/>
         <w:sdtContent>
           <w:r>
             <w:rPr>
@@ -4361,7 +4301,6 @@
           <w15:appearance w15:val="hidden"/>
           <w:text/>
         </w:sdtPr>
-        <w:sdtEndPr/>
         <w:sdtContent>
           <w:r>
             <w:rPr>
@@ -4500,7 +4439,6 @@
           <w15:appearance w15:val="hidden"/>
           <w:text/>
         </w:sdtPr>
-        <w:sdtEndPr/>
         <w:sdtContent>
           <w:r>
             <w:rPr>
@@ -4567,7 +4505,6 @@
           <w15:appearance w15:val="hidden"/>
           <w:text/>
         </w:sdtPr>
-        <w:sdtEndPr/>
         <w:sdtContent>
           <w:r>
             <w:rPr>
@@ -4636,7 +4573,6 @@
           <w15:appearance w15:val="hidden"/>
           <w:text/>
         </w:sdtPr>
-        <w:sdtEndPr/>
         <w:sdtContent>
           <w:r>
             <w:rPr>
@@ -4702,7 +4638,6 @@
           <w15:appearance w15:val="hidden"/>
           <w:text/>
         </w:sdtPr>
-        <w:sdtEndPr/>
         <w:sdtContent>
           <w:r>
             <w:rPr>
@@ -4768,7 +4703,6 @@
           <w15:appearance w15:val="hidden"/>
           <w:text/>
         </w:sdtPr>
-        <w:sdtEndPr/>
         <w:sdtContent>
           <w:r>
             <w:rPr>
@@ -4919,13 +4853,24 @@
           <w15:appearance w15:val="hidden"/>
           <w:text/>
         </w:sdtPr>
-        <w:sdtEndPr/>
         <w:sdtContent>
           <w:r>
             <w:rPr>
               <w:rFonts w:asciiTheme="majorHAnsi" w:hAnsiTheme="majorHAnsi" w:cstheme="majorHAnsi"/>
             </w:rPr>
-            <w:t xml:space="preserve">    </w:t>
+            <w:t xml:space="preserve">  </w:t>
+          </w:r>
+          <w:r>
+            <w:rPr>
+              <w:rFonts w:asciiTheme="majorHAnsi" w:hAnsiTheme="majorHAnsi" w:cstheme="majorHAnsi"/>
+            </w:rPr>
+            <w:t>X</w:t>
+          </w:r>
+          <w:r>
+            <w:rPr>
+              <w:rFonts w:asciiTheme="majorHAnsi" w:hAnsiTheme="majorHAnsi" w:cstheme="majorHAnsi"/>
+            </w:rPr>
+            <w:t xml:space="preserve">  </w:t>
           </w:r>
         </w:sdtContent>
       </w:sdt>
@@ -5039,13 +4984,24 @@
           <w15:appearance w15:val="hidden"/>
           <w:text/>
         </w:sdtPr>
-        <w:sdtEndPr/>
         <w:sdtContent>
           <w:r>
             <w:rPr>
               <w:rFonts w:asciiTheme="majorHAnsi" w:hAnsiTheme="majorHAnsi" w:cstheme="majorHAnsi"/>
             </w:rPr>
-            <w:t xml:space="preserve">    </w:t>
+            <w:t xml:space="preserve">  </w:t>
+          </w:r>
+          <w:r>
+            <w:rPr>
+              <w:rFonts w:asciiTheme="majorHAnsi" w:hAnsiTheme="majorHAnsi" w:cstheme="majorHAnsi"/>
+            </w:rPr>
+            <w:t>X</w:t>
+          </w:r>
+          <w:r>
+            <w:rPr>
+              <w:rFonts w:asciiTheme="majorHAnsi" w:hAnsiTheme="majorHAnsi" w:cstheme="majorHAnsi"/>
+            </w:rPr>
+            <w:t xml:space="preserve">  </w:t>
           </w:r>
         </w:sdtContent>
       </w:sdt>
@@ -5251,13 +5207,24 @@
           <w15:appearance w15:val="hidden"/>
           <w:text/>
         </w:sdtPr>
-        <w:sdtEndPr/>
         <w:sdtContent>
           <w:r>
             <w:rPr>
               <w:rFonts w:asciiTheme="majorHAnsi" w:hAnsiTheme="majorHAnsi" w:cstheme="majorHAnsi"/>
             </w:rPr>
-            <w:t xml:space="preserve">    </w:t>
+            <w:t xml:space="preserve">  </w:t>
+          </w:r>
+          <w:r>
+            <w:rPr>
+              <w:rFonts w:asciiTheme="majorHAnsi" w:hAnsiTheme="majorHAnsi" w:cstheme="majorHAnsi"/>
+            </w:rPr>
+            <w:t>X</w:t>
+          </w:r>
+          <w:r>
+            <w:rPr>
+              <w:rFonts w:asciiTheme="majorHAnsi" w:hAnsiTheme="majorHAnsi" w:cstheme="majorHAnsi"/>
+            </w:rPr>
+            <w:t xml:space="preserve">  </w:t>
           </w:r>
         </w:sdtContent>
       </w:sdt>
@@ -5305,13 +5272,24 @@
           <w15:appearance w15:val="hidden"/>
           <w:text/>
         </w:sdtPr>
-        <w:sdtEndPr/>
         <w:sdtContent>
           <w:r>
             <w:rPr>
               <w:rFonts w:asciiTheme="majorHAnsi" w:hAnsiTheme="majorHAnsi" w:cstheme="majorHAnsi"/>
             </w:rPr>
-            <w:t xml:space="preserve">    </w:t>
+            <w:t xml:space="preserve">  </w:t>
+          </w:r>
+          <w:r>
+            <w:rPr>
+              <w:rFonts w:asciiTheme="majorHAnsi" w:hAnsiTheme="majorHAnsi" w:cstheme="majorHAnsi"/>
+            </w:rPr>
+            <w:t>X</w:t>
+          </w:r>
+          <w:r>
+            <w:rPr>
+              <w:rFonts w:asciiTheme="majorHAnsi" w:hAnsiTheme="majorHAnsi" w:cstheme="majorHAnsi"/>
+            </w:rPr>
+            <w:t xml:space="preserve">  </w:t>
           </w:r>
         </w:sdtContent>
       </w:sdt>
@@ -5367,13 +5345,24 @@
           <w15:appearance w15:val="hidden"/>
           <w:text/>
         </w:sdtPr>
-        <w:sdtEndPr/>
         <w:sdtContent>
           <w:r>
             <w:rPr>
               <w:rFonts w:asciiTheme="majorHAnsi" w:hAnsiTheme="majorHAnsi" w:cstheme="majorHAnsi"/>
             </w:rPr>
-            <w:t xml:space="preserve">    </w:t>
+            <w:t xml:space="preserve">  </w:t>
+          </w:r>
+          <w:r>
+            <w:rPr>
+              <w:rFonts w:asciiTheme="majorHAnsi" w:hAnsiTheme="majorHAnsi" w:cstheme="majorHAnsi"/>
+            </w:rPr>
+            <w:t>X</w:t>
+          </w:r>
+          <w:r>
+            <w:rPr>
+              <w:rFonts w:asciiTheme="majorHAnsi" w:hAnsiTheme="majorHAnsi" w:cstheme="majorHAnsi"/>
+            </w:rPr>
+            <w:t xml:space="preserve">  </w:t>
           </w:r>
         </w:sdtContent>
       </w:sdt>
@@ -5559,7 +5548,6 @@
           <w15:appearance w15:val="hidden"/>
           <w:text/>
         </w:sdtPr>
-        <w:sdtEndPr/>
         <w:sdtContent>
           <w:r>
             <w:rPr>
@@ -5672,7 +5660,6 @@
           <w15:appearance w15:val="hidden"/>
           <w:text/>
         </w:sdtPr>
-        <w:sdtEndPr/>
         <w:sdtContent>
           <w:r>
             <w:rPr>
@@ -5792,7 +5779,6 @@
           <w15:appearance w15:val="hidden"/>
           <w:text/>
         </w:sdtPr>
-        <w:sdtEndPr/>
         <w:sdtContent>
           <w:r>
             <w:rPr>
@@ -5912,7 +5898,6 @@
           <w15:appearance w15:val="hidden"/>
           <w:text/>
         </w:sdtPr>
-        <w:sdtEndPr/>
         <w:sdtContent>
           <w:r>
             <w:rPr>
@@ -6082,7 +6067,6 @@
           <w15:appearance w15:val="hidden"/>
           <w:text/>
         </w:sdtPr>
-        <w:sdtEndPr/>
         <w:sdtContent>
           <w:r>
             <w:rPr>
@@ -6251,7 +6235,6 @@
           <w15:appearance w15:val="hidden"/>
           <w:text/>
         </w:sdtPr>
-        <w:sdtEndPr/>
         <w:sdtContent>
           <w:r>
             <w:rPr>
@@ -6362,7 +6345,6 @@
           <w15:appearance w15:val="hidden"/>
           <w:text/>
         </w:sdtPr>
-        <w:sdtEndPr/>
         <w:sdtContent>
           <w:r>
             <w:rPr>
@@ -6440,7 +6422,6 @@
           <w15:appearance w15:val="hidden"/>
           <w:text/>
         </w:sdtPr>
-        <w:sdtEndPr/>
         <w:sdtContent>
           <w:r>
             <w:rPr>
@@ -6664,7 +6645,6 @@
           <w15:appearance w15:val="hidden"/>
           <w:text/>
         </w:sdtPr>
-        <w:sdtEndPr/>
         <w:sdtContent>
           <w:r>
             <w:rPr>
@@ -6782,7 +6762,6 @@
           <w15:appearance w15:val="hidden"/>
           <w:text/>
         </w:sdtPr>
-        <w:sdtEndPr/>
         <w:sdtContent>
           <w:r>
             <w:rPr>
@@ -6837,7 +6816,6 @@
           <w15:appearance w15:val="hidden"/>
           <w:text/>
         </w:sdtPr>
-        <w:sdtEndPr/>
         <w:sdtContent>
           <w:r>
             <w:rPr>
@@ -6892,7 +6870,6 @@
           <w15:appearance w15:val="hidden"/>
           <w:text/>
         </w:sdtPr>
-        <w:sdtEndPr/>
         <w:sdtContent>
           <w:r>
             <w:rPr>
@@ -7177,7 +7154,6 @@
           <w15:appearance w15:val="hidden"/>
           <w:text/>
         </w:sdtPr>
-        <w:sdtEndPr/>
         <w:sdtContent>
           <w:r>
             <w:rPr>
@@ -7231,7 +7207,6 @@
           <w15:appearance w15:val="hidden"/>
           <w:text/>
         </w:sdtPr>
-        <w:sdtEndPr/>
         <w:sdtContent>
           <w:r>
             <w:rPr>
@@ -7267,7 +7242,7 @@
 </file>
 
 <file path=word/numbering.xml><?xml version="1.0" encoding="utf-8"?>
-<w:numbering xmlns:wpc="http://schemas.microsoft.com/office/word/2010/wordprocessingCanvas" xmlns:cx="http://schemas.microsoft.com/office/drawing/2014/chartex" xmlns:mc="http://schemas.openxmlformats.org/markup-compatibility/2006" xmlns:o="urn:schemas-microsoft-com:office:office" xmlns:r="http://schemas.openxmlformats.org/officeDocument/2006/relationships" xmlns:m="http://schemas.openxmlformats.org/officeDocument/2006/math" xmlns:v="urn:schemas-microsoft-com:vml" xmlns:wp14="http://schemas.microsoft.com/office/word/2010/wordprocessingDrawing" xmlns:wp="http://schemas.openxmlformats.org/drawingml/2006/wordprocessingDrawing" xmlns:w10="urn:schemas-microsoft-com:office:word" xmlns:w="http://schemas.openxmlformats.org/wordprocessingml/2006/main" xmlns:w14="http://schemas.microsoft.com/office/word/2010/wordml" xmlns:w15="http://schemas.microsoft.com/office/word/2012/wordml" xmlns:w16se="http://schemas.microsoft.com/office/word/2015/wordml/symex" xmlns:wpg="http://schemas.microsoft.com/office/word/2010/wordprocessingGroup" xmlns:wpi="http://schemas.microsoft.com/office/word/2010/wordprocessingInk" xmlns:wne="http://schemas.microsoft.com/office/word/2006/wordml" xmlns:wps="http://schemas.microsoft.com/office/word/2010/wordprocessingShape" mc:Ignorable="w14 w15 w16se wp14">
+<w:numbering xmlns:wpc="http://schemas.microsoft.com/office/word/2010/wordprocessingCanvas" xmlns:cx="http://schemas.microsoft.com/office/drawing/2014/chartex" xmlns:cx1="http://schemas.microsoft.com/office/drawing/2015/9/8/chartex" xmlns:cx2="http://schemas.microsoft.com/office/drawing/2015/10/21/chartex" xmlns:cx3="http://schemas.microsoft.com/office/drawing/2016/5/9/chartex" xmlns:cx4="http://schemas.microsoft.com/office/drawing/2016/5/10/chartex" xmlns:cx5="http://schemas.microsoft.com/office/drawing/2016/5/11/chartex" xmlns:cx6="http://schemas.microsoft.com/office/drawing/2016/5/12/chartex" xmlns:cx7="http://schemas.microsoft.com/office/drawing/2016/5/13/chartex" xmlns:cx8="http://schemas.microsoft.com/office/drawing/2016/5/14/chartex" xmlns:mc="http://schemas.openxmlformats.org/markup-compatibility/2006" xmlns:aink="http://schemas.microsoft.com/office/drawing/2016/ink" xmlns:am3d="http://schemas.microsoft.com/office/drawing/2017/model3d" xmlns:o="urn:schemas-microsoft-com:office:office" xmlns:oel="http://schemas.microsoft.com/office/2019/extlst" xmlns:r="http://schemas.openxmlformats.org/officeDocument/2006/relationships" xmlns:m="http://schemas.openxmlformats.org/officeDocument/2006/math" xmlns:v="urn:schemas-microsoft-com:vml" xmlns:wp14="http://schemas.microsoft.com/office/word/2010/wordprocessingDrawing" xmlns:wp="http://schemas.openxmlformats.org/drawingml/2006/wordprocessingDrawing" xmlns:w10="urn:schemas-microsoft-com:office:word" xmlns:w="http://schemas.openxmlformats.org/wordprocessingml/2006/main" xmlns:w14="http://schemas.microsoft.com/office/word/2010/wordml" xmlns:w15="http://schemas.microsoft.com/office/word/2012/wordml" xmlns:w16cex="http://schemas.microsoft.com/office/word/2018/wordml/cex" xmlns:w16cid="http://schemas.microsoft.com/office/word/2016/wordml/cid" xmlns:w16="http://schemas.microsoft.com/office/word/2018/wordml" xmlns:w16sdtdh="http://schemas.microsoft.com/office/word/2020/wordml/sdtdatahash" xmlns:w16se="http://schemas.microsoft.com/office/word/2015/wordml/symex" xmlns:wpg="http://schemas.microsoft.com/office/word/2010/wordprocessingGroup" xmlns:wpi="http://schemas.microsoft.com/office/word/2010/wordprocessingInk" xmlns:wne="http://schemas.microsoft.com/office/word/2006/wordml" xmlns:wps="http://schemas.microsoft.com/office/word/2010/wordprocessingShape" mc:Ignorable="w14 w15 w16se w16cid w16 w16cex w16sdtdh wp14">
   <w:abstractNum w:abstractNumId="0" w15:restartNumberingAfterBreak="0">
     <w:nsid w:val="3C204ED6"/>
     <w:multiLevelType w:val="hybridMultilevel"/>
@@ -7608,20 +7583,20 @@
       </w:rPr>
     </w:lvl>
   </w:abstractNum>
-  <w:num w:numId="1">
+  <w:num w:numId="1" w16cid:durableId="1981618132">
     <w:abstractNumId w:val="1"/>
   </w:num>
-  <w:num w:numId="2">
+  <w:num w:numId="2" w16cid:durableId="1003823966">
     <w:abstractNumId w:val="0"/>
   </w:num>
-  <w:num w:numId="3">
+  <w:num w:numId="3" w16cid:durableId="447965214">
     <w:abstractNumId w:val="2"/>
   </w:num>
 </w:numbering>
 </file>
 
 <file path=word/styles.xml><?xml version="1.0" encoding="utf-8"?>
-<w:styles xmlns:mc="http://schemas.openxmlformats.org/markup-compatibility/2006" xmlns:r="http://schemas.openxmlformats.org/officeDocument/2006/relationships" xmlns:w="http://schemas.openxmlformats.org/wordprocessingml/2006/main" xmlns:w14="http://schemas.microsoft.com/office/word/2010/wordml" xmlns:w15="http://schemas.microsoft.com/office/word/2012/wordml" xmlns:w16se="http://schemas.microsoft.com/office/word/2015/wordml/symex" mc:Ignorable="w14 w15 w16se">
+<w:styles xmlns:mc="http://schemas.openxmlformats.org/markup-compatibility/2006" xmlns:r="http://schemas.openxmlformats.org/officeDocument/2006/relationships" xmlns:w="http://schemas.openxmlformats.org/wordprocessingml/2006/main" xmlns:w14="http://schemas.microsoft.com/office/word/2010/wordml" xmlns:w15="http://schemas.microsoft.com/office/word/2012/wordml" xmlns:w16cex="http://schemas.microsoft.com/office/word/2018/wordml/cex" xmlns:w16cid="http://schemas.microsoft.com/office/word/2016/wordml/cid" xmlns:w16="http://schemas.microsoft.com/office/word/2018/wordml" xmlns:w16sdtdh="http://schemas.microsoft.com/office/word/2020/wordml/sdtdatahash" xmlns:w16se="http://schemas.microsoft.com/office/word/2015/wordml/symex" mc:Ignorable="w14 w15 w16se w16cid w16 w16cex w16sdtdh">
   <w:docDefaults>
     <w:rPrDefault>
       <w:rPr>
@@ -7639,7 +7614,7 @@
       </w:pPr>
     </w:pPrDefault>
   </w:docDefaults>
-  <w:latentStyles w:defLockedState="0" w:defUIPriority="99" w:defSemiHidden="0" w:defUnhideWhenUsed="0" w:defQFormat="0" w:count="371">
+  <w:latentStyles w:defLockedState="0" w:defUIPriority="99" w:defSemiHidden="0" w:defUnhideWhenUsed="0" w:defQFormat="0" w:count="376">
     <w:lsdException w:name="Normal" w:uiPriority="0" w:qFormat="1"/>
     <w:lsdException w:name="heading 1" w:uiPriority="9" w:qFormat="1"/>
     <w:lsdException w:name="heading 2" w:semiHidden="1" w:uiPriority="9" w:unhideWhenUsed="1" w:qFormat="1"/>
@@ -8011,6 +7986,11 @@
     <w:lsdException w:name="List Table 5 Dark Accent 6" w:uiPriority="50"/>
     <w:lsdException w:name="List Table 6 Colorful Accent 6" w:uiPriority="51"/>
     <w:lsdException w:name="List Table 7 Colorful Accent 6" w:uiPriority="52"/>
+    <w:lsdException w:name="Mention" w:semiHidden="1" w:unhideWhenUsed="1"/>
+    <w:lsdException w:name="Smart Hyperlink" w:semiHidden="1" w:unhideWhenUsed="1"/>
+    <w:lsdException w:name="Hashtag" w:semiHidden="1" w:unhideWhenUsed="1"/>
+    <w:lsdException w:name="Unresolved Mention" w:semiHidden="1" w:unhideWhenUsed="1"/>
+    <w:lsdException w:name="Smart Link" w:semiHidden="1" w:unhideWhenUsed="1"/>
   </w:latentStyles>
   <w:style w:type="paragraph" w:default="1" w:styleId="Normal">
     <w:name w:val="Normal"/>
@@ -8277,7 +8257,7 @@
 </file>
 
 <file path=word/glossary/document.xml><?xml version="1.0" encoding="utf-8"?>
-<w:glossaryDocument xmlns:wpc="http://schemas.microsoft.com/office/word/2010/wordprocessingCanvas" xmlns:cx="http://schemas.microsoft.com/office/drawing/2014/chartex" xmlns:mc="http://schemas.openxmlformats.org/markup-compatibility/2006" xmlns:o="urn:schemas-microsoft-com:office:office" xmlns:r="http://schemas.openxmlformats.org/officeDocument/2006/relationships" xmlns:m="http://schemas.openxmlformats.org/officeDocument/2006/math" xmlns:v="urn:schemas-microsoft-com:vml" xmlns:wp14="http://schemas.microsoft.com/office/word/2010/wordprocessingDrawing" xmlns:wp="http://schemas.openxmlformats.org/drawingml/2006/wordprocessingDrawing" xmlns:w10="urn:schemas-microsoft-com:office:word" xmlns:w="http://schemas.openxmlformats.org/wordprocessingml/2006/main" xmlns:w14="http://schemas.microsoft.com/office/word/2010/wordml" xmlns:w15="http://schemas.microsoft.com/office/word/2012/wordml" xmlns:w16se="http://schemas.microsoft.com/office/word/2015/wordml/symex" xmlns:wpg="http://schemas.microsoft.com/office/word/2010/wordprocessingGroup" xmlns:wpi="http://schemas.microsoft.com/office/word/2010/wordprocessingInk" xmlns:wne="http://schemas.microsoft.com/office/word/2006/wordml" xmlns:wps="http://schemas.microsoft.com/office/word/2010/wordprocessingShape" mc:Ignorable="w14 w15 w16se wp14">
+<w:glossaryDocument xmlns:wpc="http://schemas.microsoft.com/office/word/2010/wordprocessingCanvas" xmlns:cx="http://schemas.microsoft.com/office/drawing/2014/chartex" xmlns:cx1="http://schemas.microsoft.com/office/drawing/2015/9/8/chartex" xmlns:cx2="http://schemas.microsoft.com/office/drawing/2015/10/21/chartex" xmlns:cx3="http://schemas.microsoft.com/office/drawing/2016/5/9/chartex" xmlns:cx4="http://schemas.microsoft.com/office/drawing/2016/5/10/chartex" xmlns:cx5="http://schemas.microsoft.com/office/drawing/2016/5/11/chartex" xmlns:cx6="http://schemas.microsoft.com/office/drawing/2016/5/12/chartex" xmlns:cx7="http://schemas.microsoft.com/office/drawing/2016/5/13/chartex" xmlns:cx8="http://schemas.microsoft.com/office/drawing/2016/5/14/chartex" xmlns:mc="http://schemas.openxmlformats.org/markup-compatibility/2006" xmlns:aink="http://schemas.microsoft.com/office/drawing/2016/ink" xmlns:am3d="http://schemas.microsoft.com/office/drawing/2017/model3d" xmlns:o="urn:schemas-microsoft-com:office:office" xmlns:oel="http://schemas.microsoft.com/office/2019/extlst" xmlns:r="http://schemas.openxmlformats.org/officeDocument/2006/relationships" xmlns:m="http://schemas.openxmlformats.org/officeDocument/2006/math" xmlns:v="urn:schemas-microsoft-com:vml" xmlns:wp14="http://schemas.microsoft.com/office/word/2010/wordprocessingDrawing" xmlns:wp="http://schemas.openxmlformats.org/drawingml/2006/wordprocessingDrawing" xmlns:w10="urn:schemas-microsoft-com:office:word" xmlns:w="http://schemas.openxmlformats.org/wordprocessingml/2006/main" xmlns:w14="http://schemas.microsoft.com/office/word/2010/wordml" xmlns:w15="http://schemas.microsoft.com/office/word/2012/wordml" xmlns:w16cex="http://schemas.microsoft.com/office/word/2018/wordml/cex" xmlns:w16cid="http://schemas.microsoft.com/office/word/2016/wordml/cid" xmlns:w16="http://schemas.microsoft.com/office/word/2018/wordml" xmlns:w16sdtdh="http://schemas.microsoft.com/office/word/2020/wordml/sdtdatahash" xmlns:w16se="http://schemas.microsoft.com/office/word/2015/wordml/symex" xmlns:wpg="http://schemas.microsoft.com/office/word/2010/wordprocessingGroup" xmlns:wpi="http://schemas.microsoft.com/office/word/2010/wordprocessingInk" xmlns:wne="http://schemas.microsoft.com/office/word/2006/wordml" xmlns:wps="http://schemas.microsoft.com/office/word/2010/wordprocessingShape" mc:Ignorable="w14 w15 w16se w16cid w16 w16cex w16sdtdh wp14">
   <w:docParts>
     <w:docPart>
       <w:docPartPr>
@@ -9966,7 +9946,7 @@
 </file>
 
 <file path=word/glossary/fontTable.xml><?xml version="1.0" encoding="utf-8"?>
-<w:fonts xmlns:mc="http://schemas.openxmlformats.org/markup-compatibility/2006" xmlns:r="http://schemas.openxmlformats.org/officeDocument/2006/relationships" xmlns:w="http://schemas.openxmlformats.org/wordprocessingml/2006/main" xmlns:w14="http://schemas.microsoft.com/office/word/2010/wordml" xmlns:w15="http://schemas.microsoft.com/office/word/2012/wordml" xmlns:w16se="http://schemas.microsoft.com/office/word/2015/wordml/symex" mc:Ignorable="w14 w15 w16se">
+<w:fonts xmlns:mc="http://schemas.openxmlformats.org/markup-compatibility/2006" xmlns:r="http://schemas.openxmlformats.org/officeDocument/2006/relationships" xmlns:w="http://schemas.openxmlformats.org/wordprocessingml/2006/main" xmlns:w14="http://schemas.microsoft.com/office/word/2010/wordml" xmlns:w15="http://schemas.microsoft.com/office/word/2012/wordml" xmlns:w16cex="http://schemas.microsoft.com/office/word/2018/wordml/cex" xmlns:w16cid="http://schemas.microsoft.com/office/word/2016/wordml/cid" xmlns:w16="http://schemas.microsoft.com/office/word/2018/wordml" xmlns:w16sdtdh="http://schemas.microsoft.com/office/word/2020/wordml/sdtdatahash" xmlns:w16se="http://schemas.microsoft.com/office/word/2015/wordml/symex" mc:Ignorable="w14 w15 w16se w16cid w16 w16cex w16sdtdh">
   <w:font w:name="Wingdings">
     <w:panose1 w:val="05000000000000000000"/>
     <w:charset w:val="02"/>
@@ -10000,14 +9980,14 @@
     <w:charset w:val="00"/>
     <w:family w:val="swiss"/>
     <w:pitch w:val="variable"/>
-    <w:sig w:usb0="E4002EFF" w:usb1="C200247B" w:usb2="00000009" w:usb3="00000000" w:csb0="000001FF" w:csb1="00000000"/>
+    <w:sig w:usb0="E4002EFF" w:usb1="C000247B" w:usb2="00000009" w:usb3="00000000" w:csb0="000001FF" w:csb1="00000000"/>
   </w:font>
   <w:font w:name="Calibri Light">
     <w:panose1 w:val="020F0302020204030204"/>
     <w:charset w:val="00"/>
     <w:family w:val="swiss"/>
     <w:pitch w:val="variable"/>
-    <w:sig w:usb0="E4002EFF" w:usb1="C200247B" w:usb2="00000009" w:usb3="00000000" w:csb0="000001FF" w:csb1="00000000"/>
+    <w:sig w:usb0="E4002EFF" w:usb1="C000247B" w:usb2="00000009" w:usb3="00000000" w:csb0="000001FF" w:csb1="00000000"/>
   </w:font>
   <w:font w:name="Cambria Math">
     <w:panose1 w:val="02040503050406030204"/>
@@ -10028,7 +10008,7 @@
 </file>
 
 <file path=word/glossary/settings.xml><?xml version="1.0" encoding="utf-8"?>
-<w:settings xmlns:mc="http://schemas.openxmlformats.org/markup-compatibility/2006" xmlns:o="urn:schemas-microsoft-com:office:office" xmlns:r="http://schemas.openxmlformats.org/officeDocument/2006/relationships" xmlns:m="http://schemas.openxmlformats.org/officeDocument/2006/math" xmlns:v="urn:schemas-microsoft-com:vml" xmlns:w10="urn:schemas-microsoft-com:office:word" xmlns:w="http://schemas.openxmlformats.org/wordprocessingml/2006/main" xmlns:w14="http://schemas.microsoft.com/office/word/2010/wordml" xmlns:w15="http://schemas.microsoft.com/office/word/2012/wordml" xmlns:w16se="http://schemas.microsoft.com/office/word/2015/wordml/symex" xmlns:sl="http://schemas.openxmlformats.org/schemaLibrary/2006/main" mc:Ignorable="w14 w15 w16se">
+<w:settings xmlns:mc="http://schemas.openxmlformats.org/markup-compatibility/2006" xmlns:o="urn:schemas-microsoft-com:office:office" xmlns:r="http://schemas.openxmlformats.org/officeDocument/2006/relationships" xmlns:m="http://schemas.openxmlformats.org/officeDocument/2006/math" xmlns:v="urn:schemas-microsoft-com:vml" xmlns:w10="urn:schemas-microsoft-com:office:word" xmlns:w="http://schemas.openxmlformats.org/wordprocessingml/2006/main" xmlns:w14="http://schemas.microsoft.com/office/word/2010/wordml" xmlns:w15="http://schemas.microsoft.com/office/word/2012/wordml" xmlns:w16cex="http://schemas.microsoft.com/office/word/2018/wordml/cex" xmlns:w16cid="http://schemas.microsoft.com/office/word/2016/wordml/cid" xmlns:w16="http://schemas.microsoft.com/office/word/2018/wordml" xmlns:w16sdtdh="http://schemas.microsoft.com/office/word/2020/wordml/sdtdatahash" xmlns:w16se="http://schemas.microsoft.com/office/word/2015/wordml/symex" xmlns:sl="http://schemas.openxmlformats.org/schemaLibrary/2006/main" mc:Ignorable="w14 w15 w16se w16cid w16 w16cex w16sdtdh">
   <w:view w:val="normal"/>
   <w:defaultTabStop w:val="708"/>
   <w:hyphenationZone w:val="425"/>
@@ -10040,9 +10020,11 @@
     <w:compatSetting w:name="enableOpenTypeFeatures" w:uri="http://schemas.microsoft.com/office/word" w:val="1"/>
     <w:compatSetting w:name="doNotFlipMirrorIndents" w:uri="http://schemas.microsoft.com/office/word" w:val="1"/>
     <w:compatSetting w:name="differentiateMultirowTableHeaders" w:uri="http://schemas.microsoft.com/office/word" w:val="1"/>
+    <w:compatSetting w:name="useWord2013TrackBottomHyphenation" w:uri="http://schemas.microsoft.com/office/word" w:val="1"/>
   </w:compat>
   <w:rsids>
     <w:rsidRoot w:val="006B2BEC"/>
+    <w:rsid w:val="000B6381"/>
     <w:rsid w:val="002A58E7"/>
     <w:rsid w:val="004331B6"/>
     <w:rsid w:val="004703D3"/>
@@ -10073,7 +10055,7 @@
 </file>
 
 <file path=word/glossary/styles.xml><?xml version="1.0" encoding="utf-8"?>
-<w:styles xmlns:mc="http://schemas.openxmlformats.org/markup-compatibility/2006" xmlns:r="http://schemas.openxmlformats.org/officeDocument/2006/relationships" xmlns:w="http://schemas.openxmlformats.org/wordprocessingml/2006/main" xmlns:w14="http://schemas.microsoft.com/office/word/2010/wordml" xmlns:w15="http://schemas.microsoft.com/office/word/2012/wordml" xmlns:w16se="http://schemas.microsoft.com/office/word/2015/wordml/symex" mc:Ignorable="w14 w15 w16se">
+<w:styles xmlns:mc="http://schemas.openxmlformats.org/markup-compatibility/2006" xmlns:r="http://schemas.openxmlformats.org/officeDocument/2006/relationships" xmlns:w="http://schemas.openxmlformats.org/wordprocessingml/2006/main" xmlns:w14="http://schemas.microsoft.com/office/word/2010/wordml" xmlns:w15="http://schemas.microsoft.com/office/word/2012/wordml" xmlns:w16cex="http://schemas.microsoft.com/office/word/2018/wordml/cex" xmlns:w16cid="http://schemas.microsoft.com/office/word/2016/wordml/cid" xmlns:w16="http://schemas.microsoft.com/office/word/2018/wordml" xmlns:w16sdtdh="http://schemas.microsoft.com/office/word/2020/wordml/sdtdatahash" xmlns:w16se="http://schemas.microsoft.com/office/word/2015/wordml/symex" mc:Ignorable="w14 w15 w16se w16cid w16 w16cex w16sdtdh">
   <w:docDefaults>
     <w:rPrDefault>
       <w:rPr>
@@ -10091,7 +10073,7 @@
       </w:pPr>
     </w:pPrDefault>
   </w:docDefaults>
-  <w:latentStyles w:defLockedState="0" w:defUIPriority="99" w:defSemiHidden="0" w:defUnhideWhenUsed="0" w:defQFormat="0" w:count="371">
+  <w:latentStyles w:defLockedState="0" w:defUIPriority="99" w:defSemiHidden="0" w:defUnhideWhenUsed="0" w:defQFormat="0" w:count="376">
     <w:lsdException w:name="Normal" w:uiPriority="0" w:qFormat="1"/>
     <w:lsdException w:name="heading 1" w:uiPriority="9" w:qFormat="1"/>
     <w:lsdException w:name="heading 2" w:semiHidden="1" w:uiPriority="9" w:unhideWhenUsed="1" w:qFormat="1"/>
@@ -10463,6 +10445,11 @@
     <w:lsdException w:name="List Table 5 Dark Accent 6" w:uiPriority="50"/>
     <w:lsdException w:name="List Table 6 Colorful Accent 6" w:uiPriority="51"/>
     <w:lsdException w:name="List Table 7 Colorful Accent 6" w:uiPriority="52"/>
+    <w:lsdException w:name="Mention" w:semiHidden="1" w:unhideWhenUsed="1"/>
+    <w:lsdException w:name="Smart Hyperlink" w:semiHidden="1" w:unhideWhenUsed="1"/>
+    <w:lsdException w:name="Hashtag" w:semiHidden="1" w:unhideWhenUsed="1"/>
+    <w:lsdException w:name="Unresolved Mention" w:semiHidden="1" w:unhideWhenUsed="1"/>
+    <w:lsdException w:name="Smart Link" w:semiHidden="1" w:unhideWhenUsed="1"/>
   </w:latentStyles>
   <w:style w:type="paragraph" w:default="1" w:styleId="Normal">
     <w:name w:val="Normal"/>
@@ -10741,7 +10728,7 @@
 </file>
 
 <file path=word/glossary/webSettings.xml><?xml version="1.0" encoding="utf-8"?>
-<w:webSettings xmlns:mc="http://schemas.openxmlformats.org/markup-compatibility/2006" xmlns:r="http://schemas.openxmlformats.org/officeDocument/2006/relationships" xmlns:w="http://schemas.openxmlformats.org/wordprocessingml/2006/main" xmlns:w14="http://schemas.microsoft.com/office/word/2010/wordml" xmlns:w15="http://schemas.microsoft.com/office/word/2012/wordml" xmlns:w16se="http://schemas.microsoft.com/office/word/2015/wordml/symex" mc:Ignorable="w14 w15 w16se">
+<w:webSettings xmlns:mc="http://schemas.openxmlformats.org/markup-compatibility/2006" xmlns:r="http://schemas.openxmlformats.org/officeDocument/2006/relationships" xmlns:w="http://schemas.openxmlformats.org/wordprocessingml/2006/main" xmlns:w14="http://schemas.microsoft.com/office/word/2010/wordml" xmlns:w15="http://schemas.microsoft.com/office/word/2012/wordml" xmlns:w16cex="http://schemas.microsoft.com/office/word/2018/wordml/cex" xmlns:w16cid="http://schemas.microsoft.com/office/word/2016/wordml/cid" xmlns:w16="http://schemas.microsoft.com/office/word/2018/wordml" xmlns:w16sdtdh="http://schemas.microsoft.com/office/word/2020/wordml/sdtdatahash" xmlns:w16se="http://schemas.microsoft.com/office/word/2015/wordml/symex" mc:Ignorable="w14 w15 w16se w16cid w16 w16cex w16sdtdh">
   <w:optimizeForBrowser/>
   <w:allowPNG/>
 </w:webSettings>

</xml_diff>

<commit_message>
feat(MoneyExchange): initial setup #349
Missing setting the API only.
</commit_message>
<xml_diff>
--- a/reports/Group/Requirements.docx
+++ b/reports/Group/Requirements.docx
@@ -3550,7 +3550,19 @@
             <w:rPr>
               <w:rFonts w:asciiTheme="majorHAnsi" w:hAnsiTheme="majorHAnsi" w:cstheme="majorHAnsi"/>
             </w:rPr>
-            <w:t xml:space="preserve">    </w:t>
+            <w:t xml:space="preserve">  </w:t>
+          </w:r>
+          <w:r>
+            <w:rPr>
+              <w:rFonts w:asciiTheme="majorHAnsi" w:hAnsiTheme="majorHAnsi" w:cstheme="majorHAnsi"/>
+            </w:rPr>
+            <w:t>X</w:t>
+          </w:r>
+          <w:r>
+            <w:rPr>
+              <w:rFonts w:asciiTheme="majorHAnsi" w:hAnsiTheme="majorHAnsi" w:cstheme="majorHAnsi"/>
+            </w:rPr>
+            <w:t xml:space="preserve">  </w:t>
           </w:r>
         </w:sdtContent>
       </w:sdt>
@@ -3632,7 +3644,19 @@
             <w:rPr>
               <w:rFonts w:asciiTheme="majorHAnsi" w:hAnsiTheme="majorHAnsi" w:cstheme="majorHAnsi"/>
             </w:rPr>
-            <w:t xml:space="preserve">    </w:t>
+            <w:t xml:space="preserve">  </w:t>
+          </w:r>
+          <w:r>
+            <w:rPr>
+              <w:rFonts w:asciiTheme="majorHAnsi" w:hAnsiTheme="majorHAnsi" w:cstheme="majorHAnsi"/>
+            </w:rPr>
+            <w:t>X</w:t>
+          </w:r>
+          <w:r>
+            <w:rPr>
+              <w:rFonts w:asciiTheme="majorHAnsi" w:hAnsiTheme="majorHAnsi" w:cstheme="majorHAnsi"/>
+            </w:rPr>
+            <w:t xml:space="preserve">  </w:t>
           </w:r>
         </w:sdtContent>
       </w:sdt>
@@ -3742,7 +3766,19 @@
             <w:rPr>
               <w:rFonts w:asciiTheme="majorHAnsi" w:hAnsiTheme="majorHAnsi" w:cstheme="majorHAnsi"/>
             </w:rPr>
-            <w:t xml:space="preserve">    </w:t>
+            <w:t xml:space="preserve">  </w:t>
+          </w:r>
+          <w:r>
+            <w:rPr>
+              <w:rFonts w:asciiTheme="majorHAnsi" w:hAnsiTheme="majorHAnsi" w:cstheme="majorHAnsi"/>
+            </w:rPr>
+            <w:t>X</w:t>
+          </w:r>
+          <w:r>
+            <w:rPr>
+              <w:rFonts w:asciiTheme="majorHAnsi" w:hAnsiTheme="majorHAnsi" w:cstheme="majorHAnsi"/>
+            </w:rPr>
+            <w:t xml:space="preserve">  </w:t>
           </w:r>
         </w:sdtContent>
       </w:sdt>
@@ -3811,7 +3847,21 @@
               <w:rFonts w:asciiTheme="majorHAnsi" w:hAnsiTheme="majorHAnsi" w:cstheme="majorHAnsi"/>
               <w:lang w:val="en-US"/>
             </w:rPr>
-            <w:t xml:space="preserve">    </w:t>
+            <w:t xml:space="preserve">  </w:t>
+          </w:r>
+          <w:r>
+            <w:rPr>
+              <w:rFonts w:asciiTheme="majorHAnsi" w:hAnsiTheme="majorHAnsi" w:cstheme="majorHAnsi"/>
+              <w:lang w:val="en-US"/>
+            </w:rPr>
+            <w:t>X</w:t>
+          </w:r>
+          <w:r>
+            <w:rPr>
+              <w:rFonts w:asciiTheme="majorHAnsi" w:hAnsiTheme="majorHAnsi" w:cstheme="majorHAnsi"/>
+              <w:lang w:val="en-US"/>
+            </w:rPr>
+            <w:t xml:space="preserve">  </w:t>
           </w:r>
         </w:sdtContent>
       </w:sdt>
@@ -5567,7 +5617,19 @@
             <w:rPr>
               <w:rFonts w:asciiTheme="majorHAnsi" w:hAnsiTheme="majorHAnsi" w:cstheme="majorHAnsi"/>
             </w:rPr>
-            <w:t xml:space="preserve">    </w:t>
+            <w:t xml:space="preserve">  </w:t>
+          </w:r>
+          <w:r>
+            <w:rPr>
+              <w:rFonts w:asciiTheme="majorHAnsi" w:hAnsiTheme="majorHAnsi" w:cstheme="majorHAnsi"/>
+            </w:rPr>
+            <w:t>X</w:t>
+          </w:r>
+          <w:r>
+            <w:rPr>
+              <w:rFonts w:asciiTheme="majorHAnsi" w:hAnsiTheme="majorHAnsi" w:cstheme="majorHAnsi"/>
+            </w:rPr>
+            <w:t xml:space="preserve">  </w:t>
           </w:r>
         </w:sdtContent>
       </w:sdt>
@@ -5679,7 +5741,19 @@
             <w:rPr>
               <w:rFonts w:asciiTheme="majorHAnsi" w:hAnsiTheme="majorHAnsi" w:cstheme="majorHAnsi"/>
             </w:rPr>
-            <w:t xml:space="preserve">    </w:t>
+            <w:t xml:space="preserve">  </w:t>
+          </w:r>
+          <w:r>
+            <w:rPr>
+              <w:rFonts w:asciiTheme="majorHAnsi" w:hAnsiTheme="majorHAnsi" w:cstheme="majorHAnsi"/>
+            </w:rPr>
+            <w:t>X</w:t>
+          </w:r>
+          <w:r>
+            <w:rPr>
+              <w:rFonts w:asciiTheme="majorHAnsi" w:hAnsiTheme="majorHAnsi" w:cstheme="majorHAnsi"/>
+            </w:rPr>
+            <w:t xml:space="preserve">  </w:t>
           </w:r>
         </w:sdtContent>
       </w:sdt>
@@ -5798,7 +5872,19 @@
             <w:rPr>
               <w:rFonts w:asciiTheme="majorHAnsi" w:hAnsiTheme="majorHAnsi" w:cstheme="majorHAnsi"/>
             </w:rPr>
-            <w:t xml:space="preserve">    </w:t>
+            <w:t xml:space="preserve">  </w:t>
+          </w:r>
+          <w:r>
+            <w:rPr>
+              <w:rFonts w:asciiTheme="majorHAnsi" w:hAnsiTheme="majorHAnsi" w:cstheme="majorHAnsi"/>
+            </w:rPr>
+            <w:t>X</w:t>
+          </w:r>
+          <w:r>
+            <w:rPr>
+              <w:rFonts w:asciiTheme="majorHAnsi" w:hAnsiTheme="majorHAnsi" w:cstheme="majorHAnsi"/>
+            </w:rPr>
+            <w:t xml:space="preserve">  </w:t>
           </w:r>
         </w:sdtContent>
       </w:sdt>
@@ -5917,7 +6003,19 @@
             <w:rPr>
               <w:rFonts w:asciiTheme="majorHAnsi" w:hAnsiTheme="majorHAnsi" w:cstheme="majorHAnsi"/>
             </w:rPr>
-            <w:t xml:space="preserve">    </w:t>
+            <w:t xml:space="preserve">  </w:t>
+          </w:r>
+          <w:r>
+            <w:rPr>
+              <w:rFonts w:asciiTheme="majorHAnsi" w:hAnsiTheme="majorHAnsi" w:cstheme="majorHAnsi"/>
+            </w:rPr>
+            <w:t>X</w:t>
+          </w:r>
+          <w:r>
+            <w:rPr>
+              <w:rFonts w:asciiTheme="majorHAnsi" w:hAnsiTheme="majorHAnsi" w:cstheme="majorHAnsi"/>
+            </w:rPr>
+            <w:t xml:space="preserve">  </w:t>
           </w:r>
         </w:sdtContent>
       </w:sdt>
@@ -6086,7 +6184,19 @@
             <w:rPr>
               <w:rFonts w:asciiTheme="majorHAnsi" w:hAnsiTheme="majorHAnsi" w:cstheme="majorHAnsi"/>
             </w:rPr>
-            <w:t xml:space="preserve">    </w:t>
+            <w:t xml:space="preserve">  </w:t>
+          </w:r>
+          <w:r>
+            <w:rPr>
+              <w:rFonts w:asciiTheme="majorHAnsi" w:hAnsiTheme="majorHAnsi" w:cstheme="majorHAnsi"/>
+            </w:rPr>
+            <w:t>X</w:t>
+          </w:r>
+          <w:r>
+            <w:rPr>
+              <w:rFonts w:asciiTheme="majorHAnsi" w:hAnsiTheme="majorHAnsi" w:cstheme="majorHAnsi"/>
+            </w:rPr>
+            <w:t xml:space="preserve">  </w:t>
           </w:r>
         </w:sdtContent>
       </w:sdt>
@@ -6254,7 +6364,19 @@
             <w:rPr>
               <w:rFonts w:asciiTheme="majorHAnsi" w:hAnsiTheme="majorHAnsi" w:cstheme="majorHAnsi"/>
             </w:rPr>
-            <w:t xml:space="preserve">    </w:t>
+            <w:t xml:space="preserve">  </w:t>
+          </w:r>
+          <w:r>
+            <w:rPr>
+              <w:rFonts w:asciiTheme="majorHAnsi" w:hAnsiTheme="majorHAnsi" w:cstheme="majorHAnsi"/>
+            </w:rPr>
+            <w:t>X</w:t>
+          </w:r>
+          <w:r>
+            <w:rPr>
+              <w:rFonts w:asciiTheme="majorHAnsi" w:hAnsiTheme="majorHAnsi" w:cstheme="majorHAnsi"/>
+            </w:rPr>
+            <w:t xml:space="preserve">  </w:t>
           </w:r>
         </w:sdtContent>
       </w:sdt>
@@ -6364,7 +6486,13 @@
             <w:rPr>
               <w:rFonts w:asciiTheme="majorHAnsi" w:hAnsiTheme="majorHAnsi" w:cstheme="majorHAnsi"/>
             </w:rPr>
-            <w:t xml:space="preserve">    </w:t>
+            <w:t xml:space="preserve">  X</w:t>
+          </w:r>
+          <w:r>
+            <w:rPr>
+              <w:rFonts w:asciiTheme="majorHAnsi" w:hAnsiTheme="majorHAnsi" w:cstheme="majorHAnsi"/>
+            </w:rPr>
+            <w:t xml:space="preserve">  </w:t>
           </w:r>
         </w:sdtContent>
       </w:sdt>
@@ -6441,7 +6569,19 @@
             <w:rPr>
               <w:rFonts w:asciiTheme="majorHAnsi" w:hAnsiTheme="majorHAnsi" w:cstheme="majorHAnsi"/>
             </w:rPr>
-            <w:t xml:space="preserve">    </w:t>
+            <w:t xml:space="preserve">  </w:t>
+          </w:r>
+          <w:r>
+            <w:rPr>
+              <w:rFonts w:asciiTheme="majorHAnsi" w:hAnsiTheme="majorHAnsi" w:cstheme="majorHAnsi"/>
+            </w:rPr>
+            <w:t>X</w:t>
+          </w:r>
+          <w:r>
+            <w:rPr>
+              <w:rFonts w:asciiTheme="majorHAnsi" w:hAnsiTheme="majorHAnsi" w:cstheme="majorHAnsi"/>
+            </w:rPr>
+            <w:t xml:space="preserve">  </w:t>
           </w:r>
         </w:sdtContent>
       </w:sdt>
@@ -6665,7 +6805,21 @@
               <w:rFonts w:asciiTheme="majorHAnsi" w:hAnsiTheme="majorHAnsi" w:cstheme="majorHAnsi"/>
               <w:lang w:val="en-US"/>
             </w:rPr>
-            <w:t xml:space="preserve">    </w:t>
+            <w:t xml:space="preserve"> </w:t>
+          </w:r>
+          <w:r>
+            <w:rPr>
+              <w:rFonts w:asciiTheme="majorHAnsi" w:hAnsiTheme="majorHAnsi" w:cstheme="majorHAnsi"/>
+              <w:lang w:val="en-US"/>
+            </w:rPr>
+            <w:t xml:space="preserve"> X</w:t>
+          </w:r>
+          <w:r>
+            <w:rPr>
+              <w:rFonts w:asciiTheme="majorHAnsi" w:hAnsiTheme="majorHAnsi" w:cstheme="majorHAnsi"/>
+              <w:lang w:val="en-US"/>
+            </w:rPr>
+            <w:t xml:space="preserve">  </w:t>
           </w:r>
         </w:sdtContent>
       </w:sdt>
@@ -6781,7 +6935,19 @@
             <w:rPr>
               <w:rFonts w:asciiTheme="majorHAnsi" w:hAnsiTheme="majorHAnsi" w:cstheme="majorHAnsi"/>
             </w:rPr>
-            <w:t xml:space="preserve">    </w:t>
+            <w:t xml:space="preserve">  </w:t>
+          </w:r>
+          <w:r>
+            <w:rPr>
+              <w:rFonts w:asciiTheme="majorHAnsi" w:hAnsiTheme="majorHAnsi" w:cstheme="majorHAnsi"/>
+            </w:rPr>
+            <w:t>X</w:t>
+          </w:r>
+          <w:r>
+            <w:rPr>
+              <w:rFonts w:asciiTheme="majorHAnsi" w:hAnsiTheme="majorHAnsi" w:cstheme="majorHAnsi"/>
+            </w:rPr>
+            <w:t xml:space="preserve">  </w:t>
           </w:r>
         </w:sdtContent>
       </w:sdt>
@@ -6835,7 +7001,19 @@
             <w:rPr>
               <w:rFonts w:asciiTheme="majorHAnsi" w:hAnsiTheme="majorHAnsi" w:cstheme="majorHAnsi"/>
             </w:rPr>
-            <w:t xml:space="preserve">    </w:t>
+            <w:t xml:space="preserve">  </w:t>
+          </w:r>
+          <w:r>
+            <w:rPr>
+              <w:rFonts w:asciiTheme="majorHAnsi" w:hAnsiTheme="majorHAnsi" w:cstheme="majorHAnsi"/>
+            </w:rPr>
+            <w:t>X</w:t>
+          </w:r>
+          <w:r>
+            <w:rPr>
+              <w:rFonts w:asciiTheme="majorHAnsi" w:hAnsiTheme="majorHAnsi" w:cstheme="majorHAnsi"/>
+            </w:rPr>
+            <w:t xml:space="preserve">  </w:t>
           </w:r>
         </w:sdtContent>
       </w:sdt>
@@ -6889,7 +7067,19 @@
             <w:rPr>
               <w:rFonts w:asciiTheme="majorHAnsi" w:hAnsiTheme="majorHAnsi" w:cstheme="majorHAnsi"/>
             </w:rPr>
-            <w:t xml:space="preserve">    </w:t>
+            <w:t xml:space="preserve">  </w:t>
+          </w:r>
+          <w:r>
+            <w:rPr>
+              <w:rFonts w:asciiTheme="majorHAnsi" w:hAnsiTheme="majorHAnsi" w:cstheme="majorHAnsi"/>
+            </w:rPr>
+            <w:t>X</w:t>
+          </w:r>
+          <w:r>
+            <w:rPr>
+              <w:rFonts w:asciiTheme="majorHAnsi" w:hAnsiTheme="majorHAnsi" w:cstheme="majorHAnsi"/>
+            </w:rPr>
+            <w:t xml:space="preserve">  </w:t>
           </w:r>
         </w:sdtContent>
       </w:sdt>
@@ -10058,6 +10248,7 @@
     <w:rsid w:val="006B2BEC"/>
     <w:rsid w:val="006C36E1"/>
     <w:rsid w:val="00A60876"/>
+    <w:rsid w:val="00BD21C2"/>
     <w:rsid w:val="00E66E3F"/>
   </w:rsids>
   <m:mathPr>

</xml_diff>

<commit_message>
docs(reports): Marked requirements Group and S1
</commit_message>
<xml_diff>
--- a/reports/Group/Requirements.docx
+++ b/reports/Group/Requirements.docx
@@ -3550,7 +3550,19 @@
             <w:rPr>
               <w:rFonts w:asciiTheme="majorHAnsi" w:hAnsiTheme="majorHAnsi" w:cstheme="majorHAnsi"/>
             </w:rPr>
-            <w:t xml:space="preserve">    </w:t>
+            <w:t xml:space="preserve">  </w:t>
+          </w:r>
+          <w:r>
+            <w:rPr>
+              <w:rFonts w:asciiTheme="majorHAnsi" w:hAnsiTheme="majorHAnsi" w:cstheme="majorHAnsi"/>
+            </w:rPr>
+            <w:t>X</w:t>
+          </w:r>
+          <w:r>
+            <w:rPr>
+              <w:rFonts w:asciiTheme="majorHAnsi" w:hAnsiTheme="majorHAnsi" w:cstheme="majorHAnsi"/>
+            </w:rPr>
+            <w:t xml:space="preserve">  </w:t>
           </w:r>
         </w:sdtContent>
       </w:sdt>
@@ -3632,7 +3644,19 @@
             <w:rPr>
               <w:rFonts w:asciiTheme="majorHAnsi" w:hAnsiTheme="majorHAnsi" w:cstheme="majorHAnsi"/>
             </w:rPr>
-            <w:t xml:space="preserve">    </w:t>
+            <w:t xml:space="preserve">  </w:t>
+          </w:r>
+          <w:r>
+            <w:rPr>
+              <w:rFonts w:asciiTheme="majorHAnsi" w:hAnsiTheme="majorHAnsi" w:cstheme="majorHAnsi"/>
+            </w:rPr>
+            <w:t>X</w:t>
+          </w:r>
+          <w:r>
+            <w:rPr>
+              <w:rFonts w:asciiTheme="majorHAnsi" w:hAnsiTheme="majorHAnsi" w:cstheme="majorHAnsi"/>
+            </w:rPr>
+            <w:t xml:space="preserve">  </w:t>
           </w:r>
         </w:sdtContent>
       </w:sdt>
@@ -3742,7 +3766,19 @@
             <w:rPr>
               <w:rFonts w:asciiTheme="majorHAnsi" w:hAnsiTheme="majorHAnsi" w:cstheme="majorHAnsi"/>
             </w:rPr>
-            <w:t xml:space="preserve">    </w:t>
+            <w:t xml:space="preserve">  </w:t>
+          </w:r>
+          <w:r>
+            <w:rPr>
+              <w:rFonts w:asciiTheme="majorHAnsi" w:hAnsiTheme="majorHAnsi" w:cstheme="majorHAnsi"/>
+            </w:rPr>
+            <w:t>X</w:t>
+          </w:r>
+          <w:r>
+            <w:rPr>
+              <w:rFonts w:asciiTheme="majorHAnsi" w:hAnsiTheme="majorHAnsi" w:cstheme="majorHAnsi"/>
+            </w:rPr>
+            <w:t xml:space="preserve">  </w:t>
           </w:r>
         </w:sdtContent>
       </w:sdt>
@@ -3795,7 +3831,6 @@
         <w:sdtPr>
           <w:rPr>
             <w:rFonts w:asciiTheme="majorHAnsi" w:hAnsiTheme="majorHAnsi" w:cstheme="majorHAnsi"/>
-            <w:lang w:val="en-US"/>
           </w:rPr>
           <w:tag w:val="Verdict"/>
           <w:id w:val="1476102091"/>
@@ -3809,9 +3844,8 @@
           <w:r>
             <w:rPr>
               <w:rFonts w:asciiTheme="majorHAnsi" w:hAnsiTheme="majorHAnsi" w:cstheme="majorHAnsi"/>
-              <w:lang w:val="en-US"/>
-            </w:rPr>
-            <w:t xml:space="preserve">    </w:t>
+            </w:rPr>
+            <w:t xml:space="preserve">  X  </w:t>
           </w:r>
         </w:sdtContent>
       </w:sdt>
@@ -5567,7 +5601,25 @@
             <w:rPr>
               <w:rFonts w:asciiTheme="majorHAnsi" w:hAnsiTheme="majorHAnsi" w:cstheme="majorHAnsi"/>
             </w:rPr>
-            <w:t xml:space="preserve">    </w:t>
+            <w:t xml:space="preserve"> </w:t>
+          </w:r>
+          <w:r>
+            <w:rPr>
+              <w:rFonts w:asciiTheme="majorHAnsi" w:hAnsiTheme="majorHAnsi" w:cstheme="majorHAnsi"/>
+            </w:rPr>
+            <w:t xml:space="preserve"> </w:t>
+          </w:r>
+          <w:r>
+            <w:rPr>
+              <w:rFonts w:asciiTheme="majorHAnsi" w:hAnsiTheme="majorHAnsi" w:cstheme="majorHAnsi"/>
+            </w:rPr>
+            <w:t>X</w:t>
+          </w:r>
+          <w:r>
+            <w:rPr>
+              <w:rFonts w:asciiTheme="majorHAnsi" w:hAnsiTheme="majorHAnsi" w:cstheme="majorHAnsi"/>
+            </w:rPr>
+            <w:t xml:space="preserve">   </w:t>
           </w:r>
         </w:sdtContent>
       </w:sdt>
@@ -5679,7 +5731,25 @@
             <w:rPr>
               <w:rFonts w:asciiTheme="majorHAnsi" w:hAnsiTheme="majorHAnsi" w:cstheme="majorHAnsi"/>
             </w:rPr>
-            <w:t xml:space="preserve">    </w:t>
+            <w:t xml:space="preserve"> </w:t>
+          </w:r>
+          <w:r>
+            <w:rPr>
+              <w:rFonts w:asciiTheme="majorHAnsi" w:hAnsiTheme="majorHAnsi" w:cstheme="majorHAnsi"/>
+            </w:rPr>
+            <w:t xml:space="preserve"> </w:t>
+          </w:r>
+          <w:r>
+            <w:rPr>
+              <w:rFonts w:asciiTheme="majorHAnsi" w:hAnsiTheme="majorHAnsi" w:cstheme="majorHAnsi"/>
+            </w:rPr>
+            <w:t>X</w:t>
+          </w:r>
+          <w:r>
+            <w:rPr>
+              <w:rFonts w:asciiTheme="majorHAnsi" w:hAnsiTheme="majorHAnsi" w:cstheme="majorHAnsi"/>
+            </w:rPr>
+            <w:t xml:space="preserve">  </w:t>
           </w:r>
         </w:sdtContent>
       </w:sdt>
@@ -5798,7 +5868,19 @@
             <w:rPr>
               <w:rFonts w:asciiTheme="majorHAnsi" w:hAnsiTheme="majorHAnsi" w:cstheme="majorHAnsi"/>
             </w:rPr>
-            <w:t xml:space="preserve">    </w:t>
+            <w:t xml:space="preserve">  </w:t>
+          </w:r>
+          <w:r>
+            <w:rPr>
+              <w:rFonts w:asciiTheme="majorHAnsi" w:hAnsiTheme="majorHAnsi" w:cstheme="majorHAnsi"/>
+            </w:rPr>
+            <w:t>X</w:t>
+          </w:r>
+          <w:r>
+            <w:rPr>
+              <w:rFonts w:asciiTheme="majorHAnsi" w:hAnsiTheme="majorHAnsi" w:cstheme="majorHAnsi"/>
+            </w:rPr>
+            <w:t xml:space="preserve">  </w:t>
           </w:r>
         </w:sdtContent>
       </w:sdt>
@@ -5917,7 +5999,19 @@
             <w:rPr>
               <w:rFonts w:asciiTheme="majorHAnsi" w:hAnsiTheme="majorHAnsi" w:cstheme="majorHAnsi"/>
             </w:rPr>
-            <w:t xml:space="preserve">    </w:t>
+            <w:t xml:space="preserve">  </w:t>
+          </w:r>
+          <w:r>
+            <w:rPr>
+              <w:rFonts w:asciiTheme="majorHAnsi" w:hAnsiTheme="majorHAnsi" w:cstheme="majorHAnsi"/>
+            </w:rPr>
+            <w:t>X</w:t>
+          </w:r>
+          <w:r>
+            <w:rPr>
+              <w:rFonts w:asciiTheme="majorHAnsi" w:hAnsiTheme="majorHAnsi" w:cstheme="majorHAnsi"/>
+            </w:rPr>
+            <w:t xml:space="preserve">  </w:t>
           </w:r>
         </w:sdtContent>
       </w:sdt>
@@ -6086,7 +6180,19 @@
             <w:rPr>
               <w:rFonts w:asciiTheme="majorHAnsi" w:hAnsiTheme="majorHAnsi" w:cstheme="majorHAnsi"/>
             </w:rPr>
-            <w:t xml:space="preserve">    </w:t>
+            <w:t xml:space="preserve">  </w:t>
+          </w:r>
+          <w:r>
+            <w:rPr>
+              <w:rFonts w:asciiTheme="majorHAnsi" w:hAnsiTheme="majorHAnsi" w:cstheme="majorHAnsi"/>
+            </w:rPr>
+            <w:t>X</w:t>
+          </w:r>
+          <w:r>
+            <w:rPr>
+              <w:rFonts w:asciiTheme="majorHAnsi" w:hAnsiTheme="majorHAnsi" w:cstheme="majorHAnsi"/>
+            </w:rPr>
+            <w:t xml:space="preserve">  </w:t>
           </w:r>
         </w:sdtContent>
       </w:sdt>
@@ -6254,7 +6360,25 @@
             <w:rPr>
               <w:rFonts w:asciiTheme="majorHAnsi" w:hAnsiTheme="majorHAnsi" w:cstheme="majorHAnsi"/>
             </w:rPr>
-            <w:t xml:space="preserve">    </w:t>
+            <w:t xml:space="preserve"> </w:t>
+          </w:r>
+          <w:r>
+            <w:rPr>
+              <w:rFonts w:asciiTheme="majorHAnsi" w:hAnsiTheme="majorHAnsi" w:cstheme="majorHAnsi"/>
+            </w:rPr>
+            <w:t xml:space="preserve"> </w:t>
+          </w:r>
+          <w:r>
+            <w:rPr>
+              <w:rFonts w:asciiTheme="majorHAnsi" w:hAnsiTheme="majorHAnsi" w:cstheme="majorHAnsi"/>
+            </w:rPr>
+            <w:t>X</w:t>
+          </w:r>
+          <w:r>
+            <w:rPr>
+              <w:rFonts w:asciiTheme="majorHAnsi" w:hAnsiTheme="majorHAnsi" w:cstheme="majorHAnsi"/>
+            </w:rPr>
+            <w:t xml:space="preserve">   </w:t>
           </w:r>
         </w:sdtContent>
       </w:sdt>
@@ -6364,7 +6488,19 @@
             <w:rPr>
               <w:rFonts w:asciiTheme="majorHAnsi" w:hAnsiTheme="majorHAnsi" w:cstheme="majorHAnsi"/>
             </w:rPr>
-            <w:t xml:space="preserve">    </w:t>
+            <w:t xml:space="preserve">  </w:t>
+          </w:r>
+          <w:r>
+            <w:rPr>
+              <w:rFonts w:asciiTheme="majorHAnsi" w:hAnsiTheme="majorHAnsi" w:cstheme="majorHAnsi"/>
+            </w:rPr>
+            <w:t>X</w:t>
+          </w:r>
+          <w:r>
+            <w:rPr>
+              <w:rFonts w:asciiTheme="majorHAnsi" w:hAnsiTheme="majorHAnsi" w:cstheme="majorHAnsi"/>
+            </w:rPr>
+            <w:t xml:space="preserve">  </w:t>
           </w:r>
         </w:sdtContent>
       </w:sdt>
@@ -6441,7 +6577,25 @@
             <w:rPr>
               <w:rFonts w:asciiTheme="majorHAnsi" w:hAnsiTheme="majorHAnsi" w:cstheme="majorHAnsi"/>
             </w:rPr>
-            <w:t xml:space="preserve">    </w:t>
+            <w:t xml:space="preserve"> </w:t>
+          </w:r>
+          <w:r>
+            <w:rPr>
+              <w:rFonts w:asciiTheme="majorHAnsi" w:hAnsiTheme="majorHAnsi" w:cstheme="majorHAnsi"/>
+            </w:rPr>
+            <w:t xml:space="preserve"> </w:t>
+          </w:r>
+          <w:r>
+            <w:rPr>
+              <w:rFonts w:asciiTheme="majorHAnsi" w:hAnsiTheme="majorHAnsi" w:cstheme="majorHAnsi"/>
+            </w:rPr>
+            <w:t>X</w:t>
+          </w:r>
+          <w:r>
+            <w:rPr>
+              <w:rFonts w:asciiTheme="majorHAnsi" w:hAnsiTheme="majorHAnsi" w:cstheme="majorHAnsi"/>
+            </w:rPr>
+            <w:t xml:space="preserve">   </w:t>
           </w:r>
         </w:sdtContent>
       </w:sdt>
@@ -6649,7 +6803,6 @@
         <w:sdtPr>
           <w:rPr>
             <w:rFonts w:asciiTheme="majorHAnsi" w:hAnsiTheme="majorHAnsi" w:cstheme="majorHAnsi"/>
-            <w:lang w:val="en-US"/>
           </w:rPr>
           <w:tag w:val="Verdict"/>
           <w:id w:val="-2087291343"/>
@@ -6663,9 +6816,8 @@
           <w:r>
             <w:rPr>
               <w:rFonts w:asciiTheme="majorHAnsi" w:hAnsiTheme="majorHAnsi" w:cstheme="majorHAnsi"/>
-              <w:lang w:val="en-US"/>
-            </w:rPr>
-            <w:t xml:space="preserve">    </w:t>
+            </w:rPr>
+            <w:t xml:space="preserve">  X  </w:t>
           </w:r>
         </w:sdtContent>
       </w:sdt>
@@ -6781,7 +6933,19 @@
             <w:rPr>
               <w:rFonts w:asciiTheme="majorHAnsi" w:hAnsiTheme="majorHAnsi" w:cstheme="majorHAnsi"/>
             </w:rPr>
-            <w:t xml:space="preserve">    </w:t>
+            <w:t xml:space="preserve">  </w:t>
+          </w:r>
+          <w:r>
+            <w:rPr>
+              <w:rFonts w:asciiTheme="majorHAnsi" w:hAnsiTheme="majorHAnsi" w:cstheme="majorHAnsi"/>
+            </w:rPr>
+            <w:t>X</w:t>
+          </w:r>
+          <w:r>
+            <w:rPr>
+              <w:rFonts w:asciiTheme="majorHAnsi" w:hAnsiTheme="majorHAnsi" w:cstheme="majorHAnsi"/>
+            </w:rPr>
+            <w:t xml:space="preserve">  </w:t>
           </w:r>
         </w:sdtContent>
       </w:sdt>
@@ -6835,7 +6999,25 @@
             <w:rPr>
               <w:rFonts w:asciiTheme="majorHAnsi" w:hAnsiTheme="majorHAnsi" w:cstheme="majorHAnsi"/>
             </w:rPr>
-            <w:t xml:space="preserve">    </w:t>
+            <w:t xml:space="preserve"> </w:t>
+          </w:r>
+          <w:r>
+            <w:rPr>
+              <w:rFonts w:asciiTheme="majorHAnsi" w:hAnsiTheme="majorHAnsi" w:cstheme="majorHAnsi"/>
+            </w:rPr>
+            <w:t xml:space="preserve"> </w:t>
+          </w:r>
+          <w:r>
+            <w:rPr>
+              <w:rFonts w:asciiTheme="majorHAnsi" w:hAnsiTheme="majorHAnsi" w:cstheme="majorHAnsi"/>
+            </w:rPr>
+            <w:t>X</w:t>
+          </w:r>
+          <w:r>
+            <w:rPr>
+              <w:rFonts w:asciiTheme="majorHAnsi" w:hAnsiTheme="majorHAnsi" w:cstheme="majorHAnsi"/>
+            </w:rPr>
+            <w:t xml:space="preserve">  </w:t>
           </w:r>
         </w:sdtContent>
       </w:sdt>
@@ -6889,7 +7071,19 @@
             <w:rPr>
               <w:rFonts w:asciiTheme="majorHAnsi" w:hAnsiTheme="majorHAnsi" w:cstheme="majorHAnsi"/>
             </w:rPr>
-            <w:t xml:space="preserve">    </w:t>
+            <w:t xml:space="preserve">  </w:t>
+          </w:r>
+          <w:r>
+            <w:rPr>
+              <w:rFonts w:asciiTheme="majorHAnsi" w:hAnsiTheme="majorHAnsi" w:cstheme="majorHAnsi"/>
+            </w:rPr>
+            <w:t>X</w:t>
+          </w:r>
+          <w:r>
+            <w:rPr>
+              <w:rFonts w:asciiTheme="majorHAnsi" w:hAnsiTheme="majorHAnsi" w:cstheme="majorHAnsi"/>
+            </w:rPr>
+            <w:t xml:space="preserve">  </w:t>
           </w:r>
         </w:sdtContent>
       </w:sdt>
@@ -10058,6 +10252,7 @@
     <w:rsid w:val="006B2BEC"/>
     <w:rsid w:val="006C36E1"/>
     <w:rsid w:val="00A60876"/>
+    <w:rsid w:val="00C103BB"/>
     <w:rsid w:val="00E66E3F"/>
   </w:rsids>
   <m:mathPr>

</xml_diff>